<commit_message>
iz drugog komentara na clickup
</commit_message>
<xml_diff>
--- a/Erasmus+ analiza.docx
+++ b/Erasmus+ analiza.docx
@@ -1,6 +1,6 @@
 
 <file path=word/document.xml><?xml version="1.0" encoding="utf-8"?>
-<w:document xmlns:wpc="http://schemas.microsoft.com/office/word/2010/wordprocessingCanvas" xmlns:mc="http://schemas.openxmlformats.org/markup-compatibility/2006" xmlns:o="urn:schemas-microsoft-com:office:office" xmlns:r="http://schemas.openxmlformats.org/officeDocument/2006/relationships" xmlns:m="http://schemas.openxmlformats.org/officeDocument/2006/math" xmlns:v="urn:schemas-microsoft-com:vml" xmlns:wp14="http://schemas.microsoft.com/office/word/2010/wordprocessingDrawing" xmlns:wp="http://schemas.openxmlformats.org/drawingml/2006/wordprocessingDrawing" xmlns:w10="urn:schemas-microsoft-com:office:word" xmlns:w="http://schemas.openxmlformats.org/wordprocessingml/2006/main" xmlns:w14="http://schemas.microsoft.com/office/word/2010/wordml" xmlns:wpg="http://schemas.microsoft.com/office/word/2010/wordprocessingGroup" xmlns:wpi="http://schemas.microsoft.com/office/word/2010/wordprocessingInk" xmlns:wne="http://schemas.microsoft.com/office/word/2006/wordml" xmlns:wps="http://schemas.microsoft.com/office/word/2010/wordprocessingShape" mc:Ignorable="w14 wp14">
+<w:document xmlns:wpc="http://schemas.microsoft.com/office/word/2010/wordprocessingCanvas" xmlns:cx="http://schemas.microsoft.com/office/drawing/2014/chartex" xmlns:mc="http://schemas.openxmlformats.org/markup-compatibility/2006" xmlns:o="urn:schemas-microsoft-com:office:office" xmlns:r="http://schemas.openxmlformats.org/officeDocument/2006/relationships" xmlns:m="http://schemas.openxmlformats.org/officeDocument/2006/math" xmlns:v="urn:schemas-microsoft-com:vml" xmlns:wp14="http://schemas.microsoft.com/office/word/2010/wordprocessingDrawing" xmlns:wp="http://schemas.openxmlformats.org/drawingml/2006/wordprocessingDrawing" xmlns:w10="urn:schemas-microsoft-com:office:word" xmlns:w="http://schemas.openxmlformats.org/wordprocessingml/2006/main" xmlns:w14="http://schemas.microsoft.com/office/word/2010/wordml" xmlns:w15="http://schemas.microsoft.com/office/word/2012/wordml" xmlns:w16se="http://schemas.microsoft.com/office/word/2015/wordml/symex" xmlns:wpg="http://schemas.microsoft.com/office/word/2010/wordprocessingGroup" xmlns:wpi="http://schemas.microsoft.com/office/word/2010/wordprocessingInk" xmlns:wne="http://schemas.microsoft.com/office/word/2006/wordml" xmlns:wps="http://schemas.microsoft.com/office/word/2010/wordprocessingShape" mc:Ignorable="w14 w15 w16se wp14">
   <w:body>
     <w:p>
       <w:pPr>
@@ -640,8 +640,1656 @@
         </w:rPr>
         <w:t>Sportske aktivnosti - 1%</w:t>
       </w:r>
+    </w:p>
+    <w:p>
+      <w:pPr>
+        <w:jc w:val="both"/>
+        <w:rPr>
+          <w:rFonts w:asciiTheme="majorBidi" w:hAnsiTheme="majorBidi" w:cstheme="majorBidi"/>
+          <w:sz w:val="24"/>
+          <w:szCs w:val="24"/>
+          <w:lang w:val="sr-Latn-BA"/>
+        </w:rPr>
+      </w:pPr>
+    </w:p>
+    <w:p>
+      <w:pPr>
+        <w:jc w:val="both"/>
+        <w:rPr>
+          <w:rFonts w:ascii="Times New Roman" w:hAnsi="Times New Roman" w:cs="Times New Roman"/>
+          <w:b/>
+          <w:sz w:val="32"/>
+          <w:szCs w:val="32"/>
+          <w:lang w:val="sr-Latn-BA"/>
+        </w:rPr>
+      </w:pPr>
+      <w:r>
+        <w:rPr>
+          <w:rFonts w:ascii="Times New Roman" w:hAnsi="Times New Roman" w:cs="Times New Roman"/>
+          <w:b/>
+          <w:color w:val="2A2E34"/>
+          <w:sz w:val="32"/>
+          <w:szCs w:val="32"/>
+          <w:shd w:val="clear" w:color="auto" w:fill="FFFFFF"/>
+        </w:rPr>
+        <w:t>Key Action 1: Learning mobility in field of youth, page 134</w:t>
+      </w:r>
+    </w:p>
+    <w:p>
+      <w:pPr>
+        <w:jc w:val="both"/>
+        <w:rPr>
+          <w:rFonts w:asciiTheme="majorBidi" w:hAnsiTheme="majorBidi" w:cstheme="majorBidi"/>
+          <w:b/>
+          <w:sz w:val="28"/>
+          <w:szCs w:val="28"/>
+          <w:lang w:val="sr-Latn-BA"/>
+        </w:rPr>
+      </w:pPr>
+      <w:r>
+        <w:rPr>
+          <w:rFonts w:asciiTheme="majorBidi" w:hAnsiTheme="majorBidi" w:cstheme="majorBidi"/>
+          <w:b/>
+          <w:sz w:val="28"/>
+          <w:szCs w:val="28"/>
+          <w:lang w:val="sr-Latn-BA"/>
+        </w:rPr>
+        <w:t xml:space="preserve">Budžet za pojedinačne projekte </w:t>
+      </w:r>
+    </w:p>
+    <w:p>
+      <w:pPr>
+        <w:jc w:val="both"/>
+        <w:rPr>
+          <w:rFonts w:asciiTheme="majorBidi" w:hAnsiTheme="majorBidi" w:cstheme="majorBidi"/>
+          <w:sz w:val="24"/>
+          <w:szCs w:val="24"/>
+          <w:lang w:val="sr-Latn-BA"/>
+        </w:rPr>
+      </w:pPr>
+      <w:r>
+        <w:rPr>
+          <w:rFonts w:asciiTheme="majorBidi" w:hAnsiTheme="majorBidi" w:cstheme="majorBidi"/>
+          <w:sz w:val="24"/>
+          <w:szCs w:val="24"/>
+          <w:lang w:val="sr-Latn-BA"/>
+        </w:rPr>
+        <w:t xml:space="preserve">Budžet za pojedinačne projekte u ključnoj aktivnosti 1 (KA1) </w:t>
+      </w:r>
+      <w:r>
+        <w:rPr>
+          <w:rFonts w:asciiTheme="majorBidi" w:hAnsiTheme="majorBidi" w:cstheme="majorBidi"/>
+          <w:sz w:val="24"/>
+          <w:szCs w:val="24"/>
+          <w:lang w:val="sr-Latn-BA"/>
+        </w:rPr>
+        <w:t>se menja u zavisnosti od trajanja projekta i broja</w:t>
+      </w:r>
+      <w:r>
+        <w:rPr>
+          <w:rFonts w:asciiTheme="majorBidi" w:hAnsiTheme="majorBidi" w:cstheme="majorBidi"/>
+          <w:sz w:val="24"/>
+          <w:szCs w:val="24"/>
+          <w:lang w:val="sr-Latn-BA"/>
+        </w:rPr>
+        <w:t xml:space="preserve"> </w:t>
+      </w:r>
+      <w:r>
+        <w:rPr>
+          <w:rFonts w:asciiTheme="majorBidi" w:hAnsiTheme="majorBidi" w:cstheme="majorBidi"/>
+          <w:sz w:val="24"/>
+          <w:szCs w:val="24"/>
+          <w:lang w:val="sr-Latn-BA"/>
+        </w:rPr>
+        <w:t>učesnika. Finans</w:t>
+      </w:r>
+      <w:r>
+        <w:rPr>
+          <w:rFonts w:asciiTheme="majorBidi" w:hAnsiTheme="majorBidi" w:cstheme="majorBidi"/>
+          <w:sz w:val="24"/>
+          <w:szCs w:val="24"/>
+          <w:lang w:val="sr-Latn-BA"/>
+        </w:rPr>
+        <w:t>iranje pokriva troškove putovanja, prehrane i organizacijske po</w:t>
+      </w:r>
+      <w:r>
+        <w:rPr>
+          <w:rFonts w:asciiTheme="majorBidi" w:hAnsiTheme="majorBidi" w:cstheme="majorBidi"/>
+          <w:sz w:val="24"/>
+          <w:szCs w:val="24"/>
+          <w:lang w:val="sr-Latn-BA"/>
+        </w:rPr>
+        <w:t>drške, poput mentorstva i jezičk</w:t>
+      </w:r>
+      <w:r>
+        <w:rPr>
+          <w:rFonts w:asciiTheme="majorBidi" w:hAnsiTheme="majorBidi" w:cstheme="majorBidi"/>
+          <w:sz w:val="24"/>
+          <w:szCs w:val="24"/>
+          <w:lang w:val="sr-Latn-BA"/>
+        </w:rPr>
+        <w:t xml:space="preserve">e obuke. Dnevna naknada određuje se na temelju zemlje odredišta, a </w:t>
+      </w:r>
+      <w:r>
+        <w:rPr>
+          <w:rFonts w:asciiTheme="majorBidi" w:hAnsiTheme="majorBidi" w:cstheme="majorBidi"/>
+          <w:sz w:val="24"/>
+          <w:szCs w:val="24"/>
+          <w:lang w:val="sr-Latn-BA"/>
+        </w:rPr>
+        <w:t>učesnici</w:t>
+      </w:r>
+      <w:r>
+        <w:rPr>
+          <w:rFonts w:asciiTheme="majorBidi" w:hAnsiTheme="majorBidi" w:cstheme="majorBidi"/>
+          <w:sz w:val="24"/>
+          <w:szCs w:val="24"/>
+          <w:lang w:val="sr-Latn-BA"/>
+        </w:rPr>
+        <w:t xml:space="preserve"> mog</w:t>
+      </w:r>
+      <w:r>
+        <w:rPr>
+          <w:rFonts w:asciiTheme="majorBidi" w:hAnsiTheme="majorBidi" w:cstheme="majorBidi"/>
+          <w:sz w:val="24"/>
+          <w:szCs w:val="24"/>
+          <w:lang w:val="sr-Latn-BA"/>
+        </w:rPr>
+        <w:t>u primiti najviše 14 dana finans</w:t>
+      </w:r>
+      <w:r>
+        <w:rPr>
+          <w:rFonts w:asciiTheme="majorBidi" w:hAnsiTheme="majorBidi" w:cstheme="majorBidi"/>
+          <w:sz w:val="24"/>
+          <w:szCs w:val="24"/>
+          <w:lang w:val="sr-Latn-BA"/>
+        </w:rPr>
+        <w:t>iranja za putovanje i prehranu. Osim toga, budžet može pokriti trošk</w:t>
+      </w:r>
+      <w:r>
+        <w:rPr>
+          <w:rFonts w:asciiTheme="majorBidi" w:hAnsiTheme="majorBidi" w:cstheme="majorBidi"/>
+          <w:sz w:val="24"/>
+          <w:szCs w:val="24"/>
+          <w:lang w:val="sr-Latn-BA"/>
+        </w:rPr>
+        <w:t>ove podrške za posebne potrebe učesnika s invaliditetom. Iznos finans</w:t>
+      </w:r>
+      <w:r>
+        <w:rPr>
+          <w:rFonts w:asciiTheme="majorBidi" w:hAnsiTheme="majorBidi" w:cstheme="majorBidi"/>
+          <w:sz w:val="24"/>
+          <w:szCs w:val="24"/>
+          <w:lang w:val="sr-Latn-BA"/>
+        </w:rPr>
+        <w:t xml:space="preserve">iranja po </w:t>
+      </w:r>
+      <w:r>
+        <w:rPr>
+          <w:rFonts w:asciiTheme="majorBidi" w:hAnsiTheme="majorBidi" w:cstheme="majorBidi"/>
+          <w:sz w:val="24"/>
+          <w:szCs w:val="24"/>
+          <w:lang w:val="sr-Latn-BA"/>
+        </w:rPr>
+        <w:t>učesnik</w:t>
+      </w:r>
+      <w:r>
+        <w:rPr>
+          <w:rFonts w:asciiTheme="majorBidi" w:hAnsiTheme="majorBidi" w:cstheme="majorBidi"/>
+          <w:sz w:val="24"/>
+          <w:szCs w:val="24"/>
+          <w:lang w:val="sr-Latn-BA"/>
+        </w:rPr>
+        <w:t>u za KA1 Youth Mo</w:t>
+      </w:r>
+      <w:r>
+        <w:rPr>
+          <w:rFonts w:asciiTheme="majorBidi" w:hAnsiTheme="majorBidi" w:cstheme="majorBidi"/>
+          <w:sz w:val="24"/>
+          <w:szCs w:val="24"/>
+          <w:lang w:val="sr-Latn-BA"/>
+        </w:rPr>
+        <w:t xml:space="preserve">bility projekte u 2023. godini se očekuje </w:t>
+      </w:r>
+      <w:r>
+        <w:rPr>
+          <w:rFonts w:asciiTheme="majorBidi" w:hAnsiTheme="majorBidi" w:cstheme="majorBidi"/>
+          <w:sz w:val="24"/>
+          <w:szCs w:val="24"/>
+          <w:lang w:val="sr-Latn-BA"/>
+        </w:rPr>
+        <w:t xml:space="preserve">da će biti između 70 i 100 eura po danu, </w:t>
+      </w:r>
+      <w:r>
+        <w:rPr>
+          <w:rFonts w:asciiTheme="majorBidi" w:hAnsiTheme="majorBidi" w:cstheme="majorBidi"/>
+          <w:sz w:val="24"/>
+          <w:szCs w:val="24"/>
+          <w:lang w:val="sr-Latn-BA"/>
+        </w:rPr>
+        <w:t>u zavisnosti od zemlje</w:t>
+      </w:r>
+      <w:r>
+        <w:rPr>
+          <w:rFonts w:asciiTheme="majorBidi" w:hAnsiTheme="majorBidi" w:cstheme="majorBidi"/>
+          <w:sz w:val="24"/>
+          <w:szCs w:val="24"/>
+          <w:lang w:val="sr-Latn-BA"/>
+        </w:rPr>
+        <w:t xml:space="preserve"> odredišta.</w:t>
+      </w:r>
+    </w:p>
+    <w:p>
+      <w:pPr>
+        <w:jc w:val="both"/>
+        <w:rPr>
+          <w:rFonts w:asciiTheme="majorBidi" w:hAnsiTheme="majorBidi" w:cstheme="majorBidi"/>
+          <w:sz w:val="24"/>
+          <w:szCs w:val="24"/>
+          <w:lang w:val="sr-Latn-BA"/>
+        </w:rPr>
+      </w:pPr>
+    </w:p>
+    <w:p>
+      <w:pPr>
+        <w:jc w:val="both"/>
+        <w:rPr>
+          <w:rFonts w:asciiTheme="majorBidi" w:hAnsiTheme="majorBidi" w:cstheme="majorBidi"/>
+          <w:sz w:val="24"/>
+          <w:szCs w:val="24"/>
+          <w:lang w:val="sr-Latn-BA"/>
+        </w:rPr>
+      </w:pPr>
+      <w:r>
+        <w:rPr>
+          <w:rFonts w:asciiTheme="majorBidi" w:hAnsiTheme="majorBidi" w:cstheme="majorBidi"/>
+          <w:b/>
+          <w:sz w:val="28"/>
+          <w:szCs w:val="28"/>
+          <w:lang w:val="sr-Latn-BA"/>
+        </w:rPr>
+        <w:t>Opšti i specifični cilj</w:t>
+      </w:r>
+      <w:r>
+        <w:rPr>
+          <w:rFonts w:asciiTheme="majorBidi" w:hAnsiTheme="majorBidi" w:cstheme="majorBidi"/>
+          <w:b/>
+          <w:sz w:val="28"/>
+          <w:szCs w:val="28"/>
+          <w:lang w:val="sr-Latn-BA"/>
+        </w:rPr>
+        <w:t xml:space="preserve"> projekata</w:t>
+      </w:r>
+    </w:p>
+    <w:p>
+      <w:pPr>
+        <w:jc w:val="both"/>
+        <w:rPr>
+          <w:rFonts w:asciiTheme="majorBidi" w:hAnsiTheme="majorBidi" w:cstheme="majorBidi"/>
+          <w:sz w:val="24"/>
+          <w:szCs w:val="24"/>
+          <w:lang w:val="sr-Latn-RS"/>
+        </w:rPr>
+      </w:pPr>
+      <w:r>
+        <w:rPr>
+          <w:rFonts w:asciiTheme="majorBidi" w:hAnsiTheme="majorBidi" w:cstheme="majorBidi"/>
+          <w:b/>
+          <w:sz w:val="24"/>
+          <w:szCs w:val="24"/>
+          <w:lang w:val="sr-Latn-RS"/>
+        </w:rPr>
+        <w:lastRenderedPageBreak/>
+        <w:t>Opšti cilj:</w:t>
+      </w:r>
+    </w:p>
+    <w:p>
+      <w:pPr>
+        <w:jc w:val="both"/>
+        <w:rPr>
+          <w:rFonts w:asciiTheme="majorBidi" w:hAnsiTheme="majorBidi" w:cstheme="majorBidi"/>
+          <w:sz w:val="24"/>
+          <w:szCs w:val="24"/>
+          <w:lang w:val="sr-Latn-RS"/>
+        </w:rPr>
+      </w:pPr>
+      <w:r>
+        <w:rPr>
+          <w:rFonts w:asciiTheme="majorBidi" w:hAnsiTheme="majorBidi" w:cstheme="majorBidi"/>
+          <w:sz w:val="24"/>
+          <w:szCs w:val="24"/>
+          <w:lang w:val="sr-Latn-RS"/>
+        </w:rPr>
+        <w:t>Opšt</w:t>
+      </w:r>
+      <w:r>
+        <w:rPr>
+          <w:rFonts w:asciiTheme="majorBidi" w:hAnsiTheme="majorBidi" w:cstheme="majorBidi"/>
+          <w:sz w:val="24"/>
+          <w:szCs w:val="24"/>
+          <w:lang w:val="sr-Latn-RS"/>
+        </w:rPr>
+        <w:t>i cilj projekata u ključnoj aktivnosti 1 (KA1) u području mladih je podržati profesionalni razvoj mladih radnika i mladih te po</w:t>
+      </w:r>
+      <w:r>
+        <w:rPr>
+          <w:rFonts w:asciiTheme="majorBidi" w:hAnsiTheme="majorBidi" w:cstheme="majorBidi"/>
+          <w:sz w:val="24"/>
+          <w:szCs w:val="24"/>
+          <w:lang w:val="sr-Latn-RS"/>
+        </w:rPr>
+        <w:t>dsta</w:t>
+      </w:r>
+      <w:r>
+        <w:rPr>
+          <w:rFonts w:asciiTheme="majorBidi" w:hAnsiTheme="majorBidi" w:cstheme="majorBidi"/>
+          <w:sz w:val="24"/>
+          <w:szCs w:val="24"/>
+          <w:lang w:val="sr-Latn-RS"/>
+        </w:rPr>
+        <w:t>knuti aktivno građanstvo i poboljšati njihove socijalne i interkultur</w:t>
+      </w:r>
+      <w:r>
+        <w:rPr>
+          <w:rFonts w:asciiTheme="majorBidi" w:hAnsiTheme="majorBidi" w:cstheme="majorBidi"/>
+          <w:sz w:val="24"/>
+          <w:szCs w:val="24"/>
+          <w:lang w:val="sr-Latn-RS"/>
+        </w:rPr>
+        <w:t>alne v</w:t>
+      </w:r>
+      <w:r>
+        <w:rPr>
+          <w:rFonts w:asciiTheme="majorBidi" w:hAnsiTheme="majorBidi" w:cstheme="majorBidi"/>
+          <w:sz w:val="24"/>
+          <w:szCs w:val="24"/>
+          <w:lang w:val="sr-Latn-RS"/>
+        </w:rPr>
+        <w:t>eštine kroz mobilnos</w:t>
+      </w:r>
+      <w:r>
+        <w:rPr>
+          <w:rFonts w:asciiTheme="majorBidi" w:hAnsiTheme="majorBidi" w:cstheme="majorBidi"/>
+          <w:sz w:val="24"/>
+          <w:szCs w:val="24"/>
+          <w:lang w:val="sr-Latn-RS"/>
+        </w:rPr>
+        <w:t>t i razmenu aktivnosti.</w:t>
+      </w:r>
+    </w:p>
+    <w:p>
+      <w:pPr>
+        <w:jc w:val="both"/>
+        <w:rPr>
+          <w:rFonts w:asciiTheme="majorBidi" w:hAnsiTheme="majorBidi" w:cstheme="majorBidi"/>
+          <w:sz w:val="24"/>
+          <w:szCs w:val="24"/>
+          <w:lang w:val="sr-Latn-RS"/>
+        </w:rPr>
+      </w:pPr>
+      <w:r>
+        <w:rPr>
+          <w:rFonts w:asciiTheme="majorBidi" w:hAnsiTheme="majorBidi" w:cstheme="majorBidi"/>
+          <w:b/>
+          <w:sz w:val="24"/>
+          <w:szCs w:val="24"/>
+          <w:lang w:val="sr-Latn-RS"/>
+        </w:rPr>
+        <w:t>Specifični ciljevi:</w:t>
+      </w:r>
+    </w:p>
+    <w:p>
+      <w:pPr>
+        <w:jc w:val="both"/>
+        <w:rPr>
+          <w:rFonts w:asciiTheme="majorBidi" w:hAnsiTheme="majorBidi" w:cstheme="majorBidi"/>
+          <w:sz w:val="24"/>
+          <w:szCs w:val="24"/>
+          <w:lang w:val="sr-Latn-RS"/>
+        </w:rPr>
+      </w:pPr>
+      <w:r>
+        <w:rPr>
+          <w:rFonts w:asciiTheme="majorBidi" w:hAnsiTheme="majorBidi" w:cstheme="majorBidi"/>
+          <w:sz w:val="24"/>
+          <w:szCs w:val="24"/>
+          <w:lang w:val="sr-Latn-RS"/>
+        </w:rPr>
+        <w:t xml:space="preserve">Specifični ciljevi KA1 </w:t>
+      </w:r>
+      <w:r>
+        <w:rPr>
+          <w:rFonts w:asciiTheme="majorBidi" w:hAnsiTheme="majorBidi" w:cstheme="majorBidi"/>
+          <w:sz w:val="24"/>
+          <w:szCs w:val="24"/>
+          <w:lang w:val="sr-Latn-RS"/>
+        </w:rPr>
+        <w:t>projekata u području mladih su:</w:t>
+      </w:r>
+    </w:p>
+    <w:p>
+      <w:pPr>
+        <w:pStyle w:val="ListParagraph"/>
+        <w:numPr>
+          <w:ilvl w:val="0"/>
+          <w:numId w:val="4"/>
+        </w:numPr>
+        <w:jc w:val="both"/>
+        <w:rPr>
+          <w:rFonts w:asciiTheme="majorBidi" w:hAnsiTheme="majorBidi" w:cstheme="majorBidi"/>
+          <w:sz w:val="24"/>
+          <w:szCs w:val="24"/>
+          <w:lang w:val="sr-Latn-RS"/>
+        </w:rPr>
+      </w:pPr>
+      <w:r>
+        <w:rPr>
+          <w:rFonts w:asciiTheme="majorBidi" w:hAnsiTheme="majorBidi" w:cstheme="majorBidi"/>
+          <w:sz w:val="24"/>
+          <w:szCs w:val="24"/>
+          <w:lang w:val="sr-Latn-RS"/>
+        </w:rPr>
+        <w:t>Pružiti prilike m</w:t>
+      </w:r>
+      <w:r>
+        <w:rPr>
+          <w:rFonts w:asciiTheme="majorBidi" w:hAnsiTheme="majorBidi" w:cstheme="majorBidi"/>
+          <w:sz w:val="24"/>
+          <w:szCs w:val="24"/>
+          <w:lang w:val="sr-Latn-RS"/>
+        </w:rPr>
+        <w:t>ladima da steknu nova znanja, v</w:t>
+      </w:r>
+      <w:r>
+        <w:rPr>
+          <w:rFonts w:asciiTheme="majorBidi" w:hAnsiTheme="majorBidi" w:cstheme="majorBidi"/>
+          <w:sz w:val="24"/>
+          <w:szCs w:val="24"/>
+          <w:lang w:val="sr-Latn-RS"/>
+        </w:rPr>
+        <w:t>eštine i kompeten</w:t>
+      </w:r>
+      <w:r>
+        <w:rPr>
+          <w:rFonts w:asciiTheme="majorBidi" w:hAnsiTheme="majorBidi" w:cstheme="majorBidi"/>
+          <w:sz w:val="24"/>
+          <w:szCs w:val="24"/>
+          <w:lang w:val="sr-Latn-RS"/>
+        </w:rPr>
+        <w:t>cije relevantne za njihov lični</w:t>
+      </w:r>
+      <w:r>
+        <w:rPr>
+          <w:rFonts w:asciiTheme="majorBidi" w:hAnsiTheme="majorBidi" w:cstheme="majorBidi"/>
+          <w:sz w:val="24"/>
+          <w:szCs w:val="24"/>
+          <w:lang w:val="sr-Latn-RS"/>
+        </w:rPr>
+        <w:t>, obrazovni i profesionalni razvoj.</w:t>
+      </w:r>
+    </w:p>
+    <w:p>
+      <w:pPr>
+        <w:pStyle w:val="ListParagraph"/>
+        <w:numPr>
+          <w:ilvl w:val="0"/>
+          <w:numId w:val="4"/>
+        </w:numPr>
+        <w:jc w:val="both"/>
+        <w:rPr>
+          <w:rFonts w:asciiTheme="majorBidi" w:hAnsiTheme="majorBidi" w:cstheme="majorBidi"/>
+          <w:sz w:val="24"/>
+          <w:szCs w:val="24"/>
+          <w:lang w:val="sr-Latn-RS"/>
+        </w:rPr>
+      </w:pPr>
+      <w:r>
+        <w:rPr>
+          <w:rFonts w:asciiTheme="majorBidi" w:hAnsiTheme="majorBidi" w:cstheme="majorBidi"/>
+          <w:sz w:val="24"/>
+          <w:szCs w:val="24"/>
+          <w:lang w:val="sr-Latn-RS"/>
+        </w:rPr>
+        <w:t>Poboljšati kvalitet i relevantn</w:t>
+      </w:r>
+      <w:r>
+        <w:rPr>
+          <w:rFonts w:asciiTheme="majorBidi" w:hAnsiTheme="majorBidi" w:cstheme="majorBidi"/>
+          <w:sz w:val="24"/>
+          <w:szCs w:val="24"/>
+          <w:lang w:val="sr-Latn-RS"/>
+        </w:rPr>
+        <w:t>ost rada s mladima i neformalno učenje u Ev</w:t>
+      </w:r>
+      <w:r>
+        <w:rPr>
+          <w:rFonts w:asciiTheme="majorBidi" w:hAnsiTheme="majorBidi" w:cstheme="majorBidi"/>
+          <w:sz w:val="24"/>
+          <w:szCs w:val="24"/>
+          <w:lang w:val="sr-Latn-RS"/>
+        </w:rPr>
+        <w:t>ropi prom</w:t>
+      </w:r>
+      <w:r>
+        <w:rPr>
+          <w:rFonts w:asciiTheme="majorBidi" w:hAnsiTheme="majorBidi" w:cstheme="majorBidi"/>
+          <w:sz w:val="24"/>
+          <w:szCs w:val="24"/>
+          <w:lang w:val="sr-Latn-RS"/>
+        </w:rPr>
+        <w:t>ocijom sa</w:t>
+      </w:r>
+      <w:r>
+        <w:rPr>
+          <w:rFonts w:asciiTheme="majorBidi" w:hAnsiTheme="majorBidi" w:cstheme="majorBidi"/>
+          <w:sz w:val="24"/>
+          <w:szCs w:val="24"/>
+          <w:lang w:val="sr-Latn-RS"/>
+        </w:rPr>
+        <w:t>radnje, inovacija i dobrih praksi.</w:t>
+      </w:r>
+    </w:p>
+    <w:p>
+      <w:pPr>
+        <w:pStyle w:val="ListParagraph"/>
+        <w:numPr>
+          <w:ilvl w:val="0"/>
+          <w:numId w:val="4"/>
+        </w:numPr>
+        <w:jc w:val="both"/>
+        <w:rPr>
+          <w:rFonts w:asciiTheme="majorBidi" w:hAnsiTheme="majorBidi" w:cstheme="majorBidi"/>
+          <w:sz w:val="24"/>
+          <w:szCs w:val="24"/>
+          <w:lang w:val="sr-Latn-RS"/>
+        </w:rPr>
+      </w:pPr>
+      <w:r>
+        <w:rPr>
+          <w:rFonts w:asciiTheme="majorBidi" w:hAnsiTheme="majorBidi" w:cstheme="majorBidi"/>
+          <w:sz w:val="24"/>
+          <w:szCs w:val="24"/>
+          <w:lang w:val="sr-Latn-RS"/>
+        </w:rPr>
+        <w:t>Podupirati raz</w:t>
+      </w:r>
+      <w:r>
+        <w:rPr>
+          <w:rFonts w:asciiTheme="majorBidi" w:hAnsiTheme="majorBidi" w:cstheme="majorBidi"/>
+          <w:sz w:val="24"/>
+          <w:szCs w:val="24"/>
+          <w:lang w:val="sr-Latn-RS"/>
+        </w:rPr>
+        <w:t>voj rada s mladima i neformalno učenje</w:t>
+      </w:r>
+      <w:r>
+        <w:rPr>
+          <w:rFonts w:asciiTheme="majorBidi" w:hAnsiTheme="majorBidi" w:cstheme="majorBidi"/>
+          <w:sz w:val="24"/>
+          <w:szCs w:val="24"/>
+          <w:lang w:val="sr-Latn-RS"/>
+        </w:rPr>
+        <w:t xml:space="preserve"> na lok</w:t>
+      </w:r>
+      <w:r>
+        <w:rPr>
+          <w:rFonts w:asciiTheme="majorBidi" w:hAnsiTheme="majorBidi" w:cstheme="majorBidi"/>
+          <w:sz w:val="24"/>
+          <w:szCs w:val="24"/>
+          <w:lang w:val="sr-Latn-RS"/>
+        </w:rPr>
+        <w:t>alnom, regionalnom i nacionalnom</w:t>
+      </w:r>
+      <w:r>
+        <w:rPr>
+          <w:rFonts w:asciiTheme="majorBidi" w:hAnsiTheme="majorBidi" w:cstheme="majorBidi"/>
+          <w:sz w:val="24"/>
+          <w:szCs w:val="24"/>
+          <w:lang w:val="sr-Latn-RS"/>
+        </w:rPr>
+        <w:t xml:space="preserve"> </w:t>
+      </w:r>
+      <w:r>
+        <w:rPr>
+          <w:rFonts w:asciiTheme="majorBidi" w:hAnsiTheme="majorBidi" w:cstheme="majorBidi"/>
+          <w:sz w:val="24"/>
+          <w:szCs w:val="24"/>
+          <w:lang w:val="sr-Latn-RS"/>
+        </w:rPr>
+        <w:t>nivou</w:t>
+      </w:r>
+      <w:r>
+        <w:rPr>
+          <w:rFonts w:asciiTheme="majorBidi" w:hAnsiTheme="majorBidi" w:cstheme="majorBidi"/>
+          <w:sz w:val="24"/>
+          <w:szCs w:val="24"/>
+          <w:lang w:val="sr-Latn-RS"/>
+        </w:rPr>
+        <w:t xml:space="preserve"> te prom</w:t>
+      </w:r>
+      <w:r>
+        <w:rPr>
+          <w:rFonts w:asciiTheme="majorBidi" w:hAnsiTheme="majorBidi" w:cstheme="majorBidi"/>
+          <w:sz w:val="24"/>
+          <w:szCs w:val="24"/>
+          <w:lang w:val="sr-Latn-RS"/>
+        </w:rPr>
+        <w:t>ovisati</w:t>
+      </w:r>
+      <w:r>
+        <w:rPr>
+          <w:rFonts w:asciiTheme="majorBidi" w:hAnsiTheme="majorBidi" w:cstheme="majorBidi"/>
+          <w:sz w:val="24"/>
+          <w:szCs w:val="24"/>
+          <w:lang w:val="sr-Latn-RS"/>
+        </w:rPr>
+        <w:t xml:space="preserve"> priznavanje rezultata neformaln</w:t>
+      </w:r>
+      <w:r>
+        <w:rPr>
+          <w:rFonts w:asciiTheme="majorBidi" w:hAnsiTheme="majorBidi" w:cstheme="majorBidi"/>
+          <w:sz w:val="24"/>
+          <w:szCs w:val="24"/>
+          <w:lang w:val="sr-Latn-RS"/>
+        </w:rPr>
+        <w:t>og učenja</w:t>
+      </w:r>
+    </w:p>
+    <w:p>
+      <w:pPr>
+        <w:pStyle w:val="ListParagraph"/>
+        <w:numPr>
+          <w:ilvl w:val="0"/>
+          <w:numId w:val="4"/>
+        </w:numPr>
+        <w:jc w:val="both"/>
+        <w:rPr>
+          <w:rFonts w:asciiTheme="majorBidi" w:hAnsiTheme="majorBidi" w:cstheme="majorBidi"/>
+          <w:sz w:val="24"/>
+          <w:szCs w:val="24"/>
+          <w:lang w:val="sr-Latn-RS"/>
+        </w:rPr>
+      </w:pPr>
+      <w:r>
+        <w:rPr>
+          <w:rFonts w:asciiTheme="majorBidi" w:hAnsiTheme="majorBidi" w:cstheme="majorBidi"/>
+          <w:sz w:val="24"/>
+          <w:szCs w:val="24"/>
+          <w:lang w:val="sr-Latn-RS"/>
+        </w:rPr>
+        <w:t>Prom</w:t>
+      </w:r>
+      <w:r>
+        <w:rPr>
+          <w:rFonts w:asciiTheme="majorBidi" w:hAnsiTheme="majorBidi" w:cstheme="majorBidi"/>
+          <w:sz w:val="24"/>
+          <w:szCs w:val="24"/>
+          <w:lang w:val="sr-Latn-RS"/>
+        </w:rPr>
+        <w:t>ovisati</w:t>
+      </w:r>
+      <w:r>
+        <w:rPr>
+          <w:rFonts w:asciiTheme="majorBidi" w:hAnsiTheme="majorBidi" w:cstheme="majorBidi"/>
+          <w:sz w:val="24"/>
+          <w:szCs w:val="24"/>
+          <w:lang w:val="sr-Latn-RS"/>
+        </w:rPr>
+        <w:t xml:space="preserve"> socijalnu inkluziju, interkultur</w:t>
+      </w:r>
+      <w:r>
+        <w:rPr>
+          <w:rFonts w:asciiTheme="majorBidi" w:hAnsiTheme="majorBidi" w:cstheme="majorBidi"/>
+          <w:sz w:val="24"/>
+          <w:szCs w:val="24"/>
+          <w:lang w:val="sr-Latn-RS"/>
+        </w:rPr>
+        <w:t>alni dijalog i međusobno razume</w:t>
+      </w:r>
+      <w:r>
+        <w:rPr>
+          <w:rFonts w:asciiTheme="majorBidi" w:hAnsiTheme="majorBidi" w:cstheme="majorBidi"/>
+          <w:sz w:val="24"/>
+          <w:szCs w:val="24"/>
+          <w:lang w:val="sr-Latn-RS"/>
+        </w:rPr>
+        <w:t xml:space="preserve">vanje među mladima različitih kulturnih i socijalnih </w:t>
+      </w:r>
+      <w:r>
+        <w:rPr>
+          <w:rFonts w:asciiTheme="majorBidi" w:hAnsiTheme="majorBidi" w:cstheme="majorBidi"/>
+          <w:sz w:val="24"/>
+          <w:szCs w:val="24"/>
+          <w:lang w:val="sr-Latn-RS"/>
+        </w:rPr>
+        <w:t>opredeljenja</w:t>
+      </w:r>
+      <w:r>
+        <w:rPr>
+          <w:rFonts w:asciiTheme="majorBidi" w:hAnsiTheme="majorBidi" w:cstheme="majorBidi"/>
+          <w:sz w:val="24"/>
+          <w:szCs w:val="24"/>
+          <w:lang w:val="sr-Latn-RS"/>
+        </w:rPr>
+        <w:t>.</w:t>
+      </w:r>
+    </w:p>
+    <w:p>
+      <w:pPr>
+        <w:pStyle w:val="ListParagraph"/>
+        <w:numPr>
+          <w:ilvl w:val="0"/>
+          <w:numId w:val="4"/>
+        </w:numPr>
+        <w:jc w:val="both"/>
+        <w:rPr>
+          <w:rFonts w:asciiTheme="majorBidi" w:hAnsiTheme="majorBidi" w:cstheme="majorBidi"/>
+          <w:sz w:val="24"/>
+          <w:szCs w:val="24"/>
+          <w:lang w:val="sr-Latn-BA"/>
+        </w:rPr>
+      </w:pPr>
+      <w:r>
+        <w:rPr>
+          <w:rFonts w:asciiTheme="majorBidi" w:hAnsiTheme="majorBidi" w:cstheme="majorBidi"/>
+          <w:sz w:val="24"/>
+          <w:szCs w:val="24"/>
+          <w:lang w:val="sr-Latn-RS"/>
+        </w:rPr>
+        <w:t xml:space="preserve">Ojačati kapacitete organizacija za mlade i mladih radnika kako bi podržali učenje i </w:t>
+      </w:r>
+      <w:r>
+        <w:rPr>
+          <w:rFonts w:asciiTheme="majorBidi" w:hAnsiTheme="majorBidi" w:cstheme="majorBidi"/>
+          <w:sz w:val="24"/>
+          <w:szCs w:val="24"/>
+          <w:lang w:val="sr-Latn-RS"/>
+        </w:rPr>
+        <w:t>lilčni</w:t>
+      </w:r>
+      <w:r>
+        <w:rPr>
+          <w:rFonts w:asciiTheme="majorBidi" w:hAnsiTheme="majorBidi" w:cstheme="majorBidi"/>
+          <w:sz w:val="24"/>
+          <w:szCs w:val="24"/>
+          <w:lang w:val="sr-Latn-RS"/>
+        </w:rPr>
+        <w:t xml:space="preserve"> razvoj mladih.</w:t>
+      </w:r>
+    </w:p>
+    <w:p>
+      <w:pPr>
+        <w:jc w:val="both"/>
+        <w:rPr>
+          <w:rFonts w:asciiTheme="majorBidi" w:hAnsiTheme="majorBidi" w:cstheme="majorBidi"/>
+          <w:b/>
+          <w:sz w:val="28"/>
+          <w:szCs w:val="28"/>
+          <w:lang w:val="sr-Latn-BA"/>
+        </w:rPr>
+      </w:pPr>
+      <w:r>
+        <w:rPr>
+          <w:rFonts w:asciiTheme="majorBidi" w:hAnsiTheme="majorBidi" w:cstheme="majorBidi"/>
+          <w:b/>
+          <w:sz w:val="28"/>
+          <w:szCs w:val="28"/>
+          <w:lang w:val="sr-Latn-BA"/>
+        </w:rPr>
+        <w:t>Mogući aplikanti</w:t>
+      </w:r>
+    </w:p>
+    <w:p>
+      <w:pPr>
+        <w:jc w:val="both"/>
+        <w:rPr>
+          <w:rFonts w:asciiTheme="majorBidi" w:hAnsiTheme="majorBidi" w:cstheme="majorBidi"/>
+          <w:sz w:val="24"/>
+          <w:szCs w:val="24"/>
+          <w:lang w:val="sr-Latn-BA"/>
+        </w:rPr>
+      </w:pPr>
+      <w:r>
+        <w:rPr>
+          <w:rFonts w:asciiTheme="majorBidi" w:hAnsiTheme="majorBidi" w:cstheme="majorBidi"/>
+          <w:sz w:val="24"/>
+          <w:szCs w:val="24"/>
+          <w:lang w:val="sr-Latn-BA"/>
+        </w:rPr>
+        <w:t>Mogući aplikanti:</w:t>
+      </w:r>
+    </w:p>
+    <w:p>
+      <w:pPr>
+        <w:pStyle w:val="ListParagraph"/>
+        <w:numPr>
+          <w:ilvl w:val="0"/>
+          <w:numId w:val="5"/>
+        </w:numPr>
+        <w:jc w:val="both"/>
+        <w:rPr>
+          <w:rFonts w:asciiTheme="majorBidi" w:hAnsiTheme="majorBidi" w:cstheme="majorBidi"/>
+          <w:sz w:val="24"/>
+          <w:szCs w:val="24"/>
+          <w:lang w:val="sr-Latn-BA"/>
+        </w:rPr>
+      </w:pPr>
+      <w:r>
+        <w:rPr>
+          <w:rFonts w:asciiTheme="majorBidi" w:hAnsiTheme="majorBidi" w:cstheme="majorBidi"/>
+          <w:sz w:val="24"/>
+          <w:szCs w:val="24"/>
+          <w:lang w:val="sr-Latn-BA"/>
+        </w:rPr>
+        <w:t>Organizacije za mlade ili udru</w:t>
+      </w:r>
+      <w:r>
+        <w:rPr>
+          <w:rFonts w:asciiTheme="majorBidi" w:hAnsiTheme="majorBidi" w:cstheme="majorBidi"/>
+          <w:sz w:val="24"/>
+          <w:szCs w:val="24"/>
+          <w:lang w:val="sr-Latn-BA"/>
+        </w:rPr>
+        <w:t>ženja</w:t>
+      </w:r>
+      <w:r>
+        <w:rPr>
+          <w:rFonts w:asciiTheme="majorBidi" w:hAnsiTheme="majorBidi" w:cstheme="majorBidi"/>
+          <w:sz w:val="24"/>
+          <w:szCs w:val="24"/>
+          <w:lang w:val="sr-Latn-BA"/>
+        </w:rPr>
+        <w:t xml:space="preserve"> mladih</w:t>
+      </w:r>
+    </w:p>
+    <w:p>
+      <w:pPr>
+        <w:pStyle w:val="ListParagraph"/>
+        <w:numPr>
+          <w:ilvl w:val="0"/>
+          <w:numId w:val="5"/>
+        </w:numPr>
+        <w:jc w:val="both"/>
+        <w:rPr>
+          <w:rFonts w:asciiTheme="majorBidi" w:hAnsiTheme="majorBidi" w:cstheme="majorBidi"/>
+          <w:sz w:val="24"/>
+          <w:szCs w:val="24"/>
+          <w:lang w:val="sr-Latn-BA"/>
+        </w:rPr>
+      </w:pPr>
+      <w:r>
+        <w:rPr>
+          <w:rFonts w:asciiTheme="majorBidi" w:hAnsiTheme="majorBidi" w:cstheme="majorBidi"/>
+          <w:sz w:val="24"/>
+          <w:szCs w:val="24"/>
+          <w:lang w:val="sr-Latn-BA"/>
+        </w:rPr>
+        <w:t xml:space="preserve">Neprofitne organizacije ili </w:t>
+      </w:r>
+      <w:r>
+        <w:rPr>
+          <w:rFonts w:asciiTheme="majorBidi" w:hAnsiTheme="majorBidi" w:cstheme="majorBidi"/>
+          <w:sz w:val="24"/>
+          <w:szCs w:val="24"/>
+          <w:lang w:val="sr-Latn-BA"/>
+        </w:rPr>
+        <w:t>udruženja</w:t>
+      </w:r>
+    </w:p>
+    <w:p>
+      <w:pPr>
+        <w:pStyle w:val="ListParagraph"/>
+        <w:numPr>
+          <w:ilvl w:val="0"/>
+          <w:numId w:val="5"/>
+        </w:numPr>
+        <w:jc w:val="both"/>
+        <w:rPr>
+          <w:rFonts w:asciiTheme="majorBidi" w:hAnsiTheme="majorBidi" w:cstheme="majorBidi"/>
+          <w:sz w:val="24"/>
+          <w:szCs w:val="24"/>
+          <w:lang w:val="sr-Latn-BA"/>
+        </w:rPr>
+      </w:pPr>
+      <w:r>
+        <w:rPr>
+          <w:rFonts w:asciiTheme="majorBidi" w:hAnsiTheme="majorBidi" w:cstheme="majorBidi"/>
+          <w:sz w:val="24"/>
+          <w:szCs w:val="24"/>
+          <w:lang w:val="sr-Latn-BA"/>
+        </w:rPr>
+        <w:t>Javna ili privatna tela aktivna u području ob</w:t>
+      </w:r>
+      <w:r>
+        <w:rPr>
+          <w:rFonts w:asciiTheme="majorBidi" w:hAnsiTheme="majorBidi" w:cstheme="majorBidi"/>
+          <w:sz w:val="24"/>
+          <w:szCs w:val="24"/>
+          <w:lang w:val="sr-Latn-BA"/>
+        </w:rPr>
+        <w:t>razovanja i osposobljavanja</w:t>
+      </w:r>
+      <w:r>
+        <w:rPr>
+          <w:rFonts w:asciiTheme="majorBidi" w:hAnsiTheme="majorBidi" w:cstheme="majorBidi"/>
+          <w:sz w:val="24"/>
+          <w:szCs w:val="24"/>
+          <w:lang w:val="sr-Latn-BA"/>
+        </w:rPr>
+        <w:t xml:space="preserve"> mladih</w:t>
+      </w:r>
+    </w:p>
+    <w:p>
+      <w:pPr>
+        <w:pStyle w:val="ListParagraph"/>
+        <w:numPr>
+          <w:ilvl w:val="0"/>
+          <w:numId w:val="5"/>
+        </w:numPr>
+        <w:jc w:val="both"/>
+        <w:rPr>
+          <w:rFonts w:asciiTheme="majorBidi" w:hAnsiTheme="majorBidi" w:cstheme="majorBidi"/>
+          <w:sz w:val="24"/>
+          <w:szCs w:val="24"/>
+          <w:lang w:val="sr-Latn-BA"/>
+        </w:rPr>
+      </w:pPr>
+      <w:r>
+        <w:rPr>
+          <w:rFonts w:asciiTheme="majorBidi" w:hAnsiTheme="majorBidi" w:cstheme="majorBidi"/>
+          <w:sz w:val="24"/>
+          <w:szCs w:val="24"/>
+          <w:lang w:val="sr-Latn-BA"/>
+        </w:rPr>
+        <w:t>Institucije (javne ili privatne) koje pružaju usluge ili aktivnosti mladima</w:t>
+      </w:r>
+    </w:p>
+    <w:p>
+      <w:pPr>
+        <w:pStyle w:val="ListParagraph"/>
+        <w:numPr>
+          <w:ilvl w:val="0"/>
+          <w:numId w:val="5"/>
+        </w:numPr>
+        <w:jc w:val="both"/>
+        <w:rPr>
+          <w:rFonts w:asciiTheme="majorBidi" w:hAnsiTheme="majorBidi" w:cstheme="majorBidi"/>
+          <w:sz w:val="24"/>
+          <w:szCs w:val="24"/>
+          <w:lang w:val="sr-Latn-BA"/>
+        </w:rPr>
+      </w:pPr>
+      <w:r>
+        <w:rPr>
+          <w:rFonts w:asciiTheme="majorBidi" w:hAnsiTheme="majorBidi" w:cstheme="majorBidi"/>
+          <w:sz w:val="24"/>
+          <w:szCs w:val="24"/>
+          <w:lang w:val="sr-Latn-BA"/>
+        </w:rPr>
+        <w:t>Mreže organizacija koje rade u području mladih</w:t>
+      </w:r>
+    </w:p>
+    <w:p>
+      <w:pPr>
+        <w:jc w:val="both"/>
+        <w:rPr>
+          <w:rFonts w:asciiTheme="majorBidi" w:hAnsiTheme="majorBidi" w:cstheme="majorBidi"/>
+          <w:b/>
+          <w:sz w:val="28"/>
+          <w:szCs w:val="28"/>
+          <w:lang w:val="sr-Latn-BA"/>
+        </w:rPr>
+      </w:pPr>
+      <w:r>
+        <w:rPr>
+          <w:rFonts w:asciiTheme="majorBidi" w:hAnsiTheme="majorBidi" w:cstheme="majorBidi"/>
+          <w:b/>
+          <w:sz w:val="28"/>
+          <w:szCs w:val="28"/>
+          <w:lang w:val="sr-Latn-BA"/>
+        </w:rPr>
+        <w:t>Trajanje projekta</w:t>
+      </w:r>
+    </w:p>
+    <w:p>
+      <w:pPr>
+        <w:jc w:val="both"/>
+        <w:rPr>
+          <w:rFonts w:asciiTheme="majorBidi" w:hAnsiTheme="majorBidi" w:cstheme="majorBidi"/>
+          <w:sz w:val="24"/>
+          <w:szCs w:val="24"/>
+        </w:rPr>
+      </w:pPr>
+      <w:r>
+        <w:rPr>
+          <w:rFonts w:asciiTheme="majorBidi" w:hAnsiTheme="majorBidi" w:cstheme="majorBidi"/>
+          <w:sz w:val="24"/>
+          <w:szCs w:val="24"/>
+          <w:lang w:val="sr-Latn-BA"/>
+        </w:rPr>
+        <w:t xml:space="preserve">Trajanje KA1 projekata u području mladih može se menjati u zavisnosti o konkretnoj akciji i vrsti projekta. </w:t>
+      </w:r>
+      <w:r>
+        <w:rPr>
+          <w:rFonts w:asciiTheme="majorBidi" w:hAnsiTheme="majorBidi" w:cstheme="majorBidi"/>
+          <w:sz w:val="24"/>
+          <w:szCs w:val="24"/>
+        </w:rPr>
+        <w:t>Uopšteno</w:t>
+      </w:r>
+      <w:r>
+        <w:rPr>
+          <w:rFonts w:asciiTheme="majorBidi" w:hAnsiTheme="majorBidi" w:cstheme="majorBidi"/>
+          <w:sz w:val="24"/>
+          <w:szCs w:val="24"/>
+        </w:rPr>
+        <w:t>, projekt</w:t>
+      </w:r>
+      <w:r>
+        <w:rPr>
+          <w:rFonts w:asciiTheme="majorBidi" w:hAnsiTheme="majorBidi" w:cstheme="majorBidi"/>
+          <w:sz w:val="24"/>
+          <w:szCs w:val="24"/>
+        </w:rPr>
+        <w:t>i mogu trajati od minimalno 2 meseca do maksimalno 24 m</w:t>
+      </w:r>
+      <w:r>
+        <w:rPr>
+          <w:rFonts w:asciiTheme="majorBidi" w:hAnsiTheme="majorBidi" w:cstheme="majorBidi"/>
+          <w:sz w:val="24"/>
+          <w:szCs w:val="24"/>
+        </w:rPr>
+        <w:t>eseca. Međutim, za određene vrste projekata, poput mobilnosti, trajanje može biti kraće, ob</w:t>
+      </w:r>
+      <w:r>
+        <w:rPr>
+          <w:rFonts w:asciiTheme="majorBidi" w:hAnsiTheme="majorBidi" w:cstheme="majorBidi"/>
+          <w:sz w:val="24"/>
+          <w:szCs w:val="24"/>
+        </w:rPr>
+        <w:t>ično u rasponu od 5 dana do 2 eseca. Tač</w:t>
+      </w:r>
+      <w:r>
+        <w:rPr>
+          <w:rFonts w:asciiTheme="majorBidi" w:hAnsiTheme="majorBidi" w:cstheme="majorBidi"/>
+          <w:sz w:val="24"/>
+          <w:szCs w:val="24"/>
+        </w:rPr>
+        <w:t xml:space="preserve">no trajanje projekta </w:t>
+      </w:r>
+      <w:r>
+        <w:rPr>
+          <w:rFonts w:asciiTheme="majorBidi" w:hAnsiTheme="majorBidi" w:cstheme="majorBidi"/>
+          <w:sz w:val="24"/>
+          <w:szCs w:val="24"/>
+        </w:rPr>
+        <w:t xml:space="preserve">će biti specificirano </w:t>
+      </w:r>
+      <w:r>
+        <w:rPr>
+          <w:rFonts w:asciiTheme="majorBidi" w:hAnsiTheme="majorBidi" w:cstheme="majorBidi"/>
+          <w:sz w:val="24"/>
+          <w:szCs w:val="24"/>
+        </w:rPr>
+        <w:t>u pozivu z</w:t>
+      </w:r>
+      <w:r>
+        <w:rPr>
+          <w:rFonts w:asciiTheme="majorBidi" w:hAnsiTheme="majorBidi" w:cstheme="majorBidi"/>
+          <w:sz w:val="24"/>
+          <w:szCs w:val="24"/>
+        </w:rPr>
+        <w:t>a prijave ili u sporazumu o dod</w:t>
+      </w:r>
+      <w:r>
+        <w:rPr>
+          <w:rFonts w:asciiTheme="majorBidi" w:hAnsiTheme="majorBidi" w:cstheme="majorBidi"/>
+          <w:sz w:val="24"/>
+          <w:szCs w:val="24"/>
+        </w:rPr>
+        <w:t xml:space="preserve">eli sredstava, </w:t>
+      </w:r>
+      <w:r>
+        <w:rPr>
+          <w:rFonts w:asciiTheme="majorBidi" w:hAnsiTheme="majorBidi" w:cstheme="majorBidi"/>
+          <w:sz w:val="24"/>
+          <w:szCs w:val="24"/>
+        </w:rPr>
+        <w:t>u zavisnosti</w:t>
+      </w:r>
+      <w:r>
+        <w:rPr>
+          <w:rFonts w:asciiTheme="majorBidi" w:hAnsiTheme="majorBidi" w:cstheme="majorBidi"/>
+          <w:sz w:val="24"/>
+          <w:szCs w:val="24"/>
+        </w:rPr>
+        <w:t xml:space="preserve"> o vrsti projekta i konkretnoj akciji</w:t>
+      </w:r>
+      <w:r>
+        <w:rPr>
+          <w:rFonts w:asciiTheme="majorBidi" w:hAnsiTheme="majorBidi" w:cstheme="majorBidi"/>
+          <w:sz w:val="24"/>
+          <w:szCs w:val="24"/>
+        </w:rPr>
+        <w:t>.</w:t>
+      </w:r>
+    </w:p>
+    <w:p>
+      <w:pPr>
+        <w:jc w:val="both"/>
+        <w:rPr>
+          <w:rFonts w:asciiTheme="majorBidi" w:hAnsiTheme="majorBidi" w:cstheme="majorBidi"/>
+          <w:sz w:val="24"/>
+          <w:szCs w:val="24"/>
+        </w:rPr>
+      </w:pPr>
+    </w:p>
+    <w:p>
+      <w:pPr>
+        <w:jc w:val="both"/>
+        <w:rPr>
+          <w:rFonts w:asciiTheme="majorBidi" w:hAnsiTheme="majorBidi" w:cstheme="majorBidi"/>
+          <w:b/>
+          <w:sz w:val="28"/>
+          <w:szCs w:val="28"/>
+        </w:rPr>
+      </w:pPr>
+      <w:r>
+        <w:rPr>
+          <w:rFonts w:asciiTheme="majorBidi" w:hAnsiTheme="majorBidi" w:cstheme="majorBidi"/>
+          <w:b/>
+          <w:sz w:val="28"/>
+          <w:szCs w:val="28"/>
+        </w:rPr>
+        <w:t>Geografski opseg</w:t>
+      </w:r>
+    </w:p>
+    <w:p>
+      <w:pPr>
+        <w:jc w:val="both"/>
+        <w:rPr>
+          <w:rFonts w:asciiTheme="majorBidi" w:hAnsiTheme="majorBidi" w:cstheme="majorBidi"/>
+          <w:b/>
+          <w:sz w:val="28"/>
+          <w:szCs w:val="28"/>
+        </w:rPr>
+      </w:pPr>
+    </w:p>
+    <w:p>
+      <w:pPr>
+        <w:jc w:val="both"/>
+        <w:rPr>
+          <w:rFonts w:asciiTheme="majorBidi" w:hAnsiTheme="majorBidi" w:cstheme="majorBidi"/>
+          <w:sz w:val="24"/>
+          <w:szCs w:val="24"/>
+        </w:rPr>
+      </w:pPr>
+      <w:r>
+        <w:rPr>
+          <w:rFonts w:asciiTheme="majorBidi" w:hAnsiTheme="majorBidi" w:cstheme="majorBidi"/>
+          <w:sz w:val="24"/>
+          <w:szCs w:val="24"/>
+        </w:rPr>
+        <w:lastRenderedPageBreak/>
+        <w:t xml:space="preserve">Projekti KA1 u području mladih mogu se </w:t>
+      </w:r>
+      <w:r>
+        <w:rPr>
+          <w:rFonts w:asciiTheme="majorBidi" w:hAnsiTheme="majorBidi" w:cstheme="majorBidi"/>
+          <w:sz w:val="24"/>
+          <w:szCs w:val="24"/>
+        </w:rPr>
+        <w:t>sprovoditi unutar Ev</w:t>
+      </w:r>
+      <w:r>
+        <w:rPr>
+          <w:rFonts w:asciiTheme="majorBidi" w:hAnsiTheme="majorBidi" w:cstheme="majorBidi"/>
+          <w:sz w:val="24"/>
+          <w:szCs w:val="24"/>
+        </w:rPr>
+        <w:t>ropske unije (EU) i njenih pridruženih zemalja, kao i u određenim partnerskim zemljama izvan EU-a. Konkretn</w:t>
+      </w:r>
+      <w:r>
+        <w:rPr>
+          <w:rFonts w:asciiTheme="majorBidi" w:hAnsiTheme="majorBidi" w:cstheme="majorBidi"/>
+          <w:sz w:val="24"/>
+          <w:szCs w:val="24"/>
+        </w:rPr>
+        <w:t xml:space="preserve">i geografski opsezi zavise </w:t>
+      </w:r>
+      <w:r>
+        <w:rPr>
+          <w:rFonts w:asciiTheme="majorBidi" w:hAnsiTheme="majorBidi" w:cstheme="majorBidi"/>
+          <w:sz w:val="24"/>
+          <w:szCs w:val="24"/>
+        </w:rPr>
+        <w:t xml:space="preserve">o vrsti projekta i specifičnoj akciji. </w:t>
+      </w:r>
+      <w:r>
+        <w:rPr>
+          <w:rFonts w:asciiTheme="majorBidi" w:hAnsiTheme="majorBidi" w:cstheme="majorBidi"/>
+          <w:sz w:val="24"/>
+          <w:szCs w:val="24"/>
+        </w:rPr>
+        <w:t>Na primer, mobilnosti projekti mogu se s</w:t>
+      </w:r>
+      <w:r>
+        <w:rPr>
+          <w:rFonts w:asciiTheme="majorBidi" w:hAnsiTheme="majorBidi" w:cstheme="majorBidi"/>
+          <w:sz w:val="24"/>
+          <w:szCs w:val="24"/>
+        </w:rPr>
+        <w:t>provoditi unutar EU-a i n</w:t>
+      </w:r>
+      <w:r>
+        <w:rPr>
+          <w:rFonts w:asciiTheme="majorBidi" w:hAnsiTheme="majorBidi" w:cstheme="majorBidi"/>
+          <w:sz w:val="24"/>
+          <w:szCs w:val="24"/>
+        </w:rPr>
+        <w:t>jeni</w:t>
+      </w:r>
+      <w:r>
+        <w:rPr>
+          <w:rFonts w:asciiTheme="majorBidi" w:hAnsiTheme="majorBidi" w:cstheme="majorBidi"/>
+          <w:sz w:val="24"/>
+          <w:szCs w:val="24"/>
+        </w:rPr>
+        <w:t xml:space="preserve">h pridruženih zemalja, kao i u određenim partnerskim zemljama. Međutim, neke akcije mogu imati specifičnija geografska ograničenja, koja će biti navedena u odgovarajućem pozivu </w:t>
+      </w:r>
+      <w:r>
+        <w:rPr>
+          <w:rFonts w:asciiTheme="majorBidi" w:hAnsiTheme="majorBidi" w:cstheme="majorBidi"/>
+          <w:sz w:val="24"/>
+          <w:szCs w:val="24"/>
+        </w:rPr>
+        <w:t>za prijave ili sporazumu o dode</w:t>
+      </w:r>
+      <w:r>
+        <w:rPr>
+          <w:rFonts w:asciiTheme="majorBidi" w:hAnsiTheme="majorBidi" w:cstheme="majorBidi"/>
+          <w:sz w:val="24"/>
+          <w:szCs w:val="24"/>
+        </w:rPr>
+        <w:t>li sredstava. Važno je napomenuti da određene partnerske</w:t>
+      </w:r>
+      <w:r>
+        <w:rPr>
+          <w:rFonts w:asciiTheme="majorBidi" w:hAnsiTheme="majorBidi" w:cstheme="majorBidi"/>
+          <w:sz w:val="24"/>
+          <w:szCs w:val="24"/>
+        </w:rPr>
+        <w:t xml:space="preserve"> zemlje mogu imati dodatne zahteve ili ograničenja za </w:t>
+      </w:r>
+      <w:proofErr w:type="gramStart"/>
+      <w:r>
+        <w:rPr>
+          <w:rFonts w:asciiTheme="majorBidi" w:hAnsiTheme="majorBidi" w:cstheme="majorBidi"/>
+          <w:sz w:val="24"/>
+          <w:szCs w:val="24"/>
+        </w:rPr>
+        <w:t xml:space="preserve">saradnje </w:t>
+      </w:r>
+      <w:r>
+        <w:rPr>
+          <w:rFonts w:asciiTheme="majorBidi" w:hAnsiTheme="majorBidi" w:cstheme="majorBidi"/>
+          <w:sz w:val="24"/>
+          <w:szCs w:val="24"/>
+        </w:rPr>
+        <w:t xml:space="preserve"> u</w:t>
+      </w:r>
+      <w:proofErr w:type="gramEnd"/>
+      <w:r>
+        <w:rPr>
+          <w:rFonts w:asciiTheme="majorBidi" w:hAnsiTheme="majorBidi" w:cstheme="majorBidi"/>
+          <w:sz w:val="24"/>
+          <w:szCs w:val="24"/>
+        </w:rPr>
+        <w:t xml:space="preserve"> projektima Erasmus+, koje treba pažljivo</w:t>
+      </w:r>
+      <w:r>
+        <w:rPr>
+          <w:rFonts w:asciiTheme="majorBidi" w:hAnsiTheme="majorBidi" w:cstheme="majorBidi"/>
+          <w:sz w:val="24"/>
+          <w:szCs w:val="24"/>
+        </w:rPr>
+        <w:t xml:space="preserve"> razmotriti pr</w:t>
+      </w:r>
+      <w:r>
+        <w:rPr>
+          <w:rFonts w:asciiTheme="majorBidi" w:hAnsiTheme="majorBidi" w:cstheme="majorBidi"/>
+          <w:sz w:val="24"/>
+          <w:szCs w:val="24"/>
+        </w:rPr>
+        <w:t>e prijave.</w:t>
+      </w:r>
       <w:bookmarkStart w:id="0" w:name="_GoBack"/>
       <w:bookmarkEnd w:id="0"/>
+    </w:p>
+    <w:p>
+      <w:pPr>
+        <w:jc w:val="both"/>
+        <w:rPr>
+          <w:rFonts w:asciiTheme="majorBidi" w:hAnsiTheme="majorBidi" w:cstheme="majorBidi"/>
+          <w:b/>
+          <w:sz w:val="28"/>
+          <w:szCs w:val="28"/>
+        </w:rPr>
+      </w:pPr>
+      <w:r>
+        <w:rPr>
+          <w:rFonts w:asciiTheme="majorBidi" w:hAnsiTheme="majorBidi" w:cstheme="majorBidi"/>
+          <w:b/>
+          <w:sz w:val="28"/>
+          <w:szCs w:val="28"/>
+        </w:rPr>
+        <w:t>Vrste aktivnosti</w:t>
+      </w:r>
+    </w:p>
+    <w:p>
+      <w:pPr>
+        <w:jc w:val="both"/>
+        <w:rPr>
+          <w:rFonts w:asciiTheme="majorBidi" w:hAnsiTheme="majorBidi" w:cstheme="majorBidi"/>
+          <w:sz w:val="24"/>
+          <w:szCs w:val="24"/>
+        </w:rPr>
+      </w:pPr>
+      <w:r>
+        <w:rPr>
+          <w:rFonts w:asciiTheme="majorBidi" w:hAnsiTheme="majorBidi" w:cstheme="majorBidi"/>
+          <w:sz w:val="24"/>
+          <w:szCs w:val="24"/>
+        </w:rPr>
+        <w:t xml:space="preserve">Projekti KA1 u području mladih mogu podržavati različite vrste aktivnosti </w:t>
+      </w:r>
+      <w:r>
+        <w:rPr>
+          <w:rFonts w:asciiTheme="majorBidi" w:hAnsiTheme="majorBidi" w:cstheme="majorBidi"/>
+          <w:sz w:val="24"/>
+          <w:szCs w:val="24"/>
+        </w:rPr>
+        <w:t>učenja mobilnosti, uključujući:</w:t>
+      </w:r>
+    </w:p>
+    <w:p>
+      <w:pPr>
+        <w:pStyle w:val="ListParagraph"/>
+        <w:numPr>
+          <w:ilvl w:val="0"/>
+          <w:numId w:val="6"/>
+        </w:numPr>
+        <w:jc w:val="both"/>
+        <w:rPr>
+          <w:rFonts w:asciiTheme="majorBidi" w:hAnsiTheme="majorBidi" w:cstheme="majorBidi"/>
+          <w:sz w:val="24"/>
+          <w:szCs w:val="24"/>
+        </w:rPr>
+      </w:pPr>
+      <w:r>
+        <w:rPr>
+          <w:rFonts w:asciiTheme="majorBidi" w:hAnsiTheme="majorBidi" w:cstheme="majorBidi"/>
+          <w:sz w:val="24"/>
+          <w:szCs w:val="24"/>
+        </w:rPr>
+        <w:t>Razmene mladih: Uključuju grupe mladih iz različitih</w:t>
+      </w:r>
+      <w:r>
+        <w:rPr>
+          <w:rFonts w:asciiTheme="majorBidi" w:hAnsiTheme="majorBidi" w:cstheme="majorBidi"/>
+          <w:sz w:val="24"/>
+          <w:szCs w:val="24"/>
+        </w:rPr>
+        <w:t xml:space="preserve"> zemalja koje se okupljaju tok</w:t>
+      </w:r>
+      <w:r>
+        <w:rPr>
+          <w:rFonts w:asciiTheme="majorBidi" w:hAnsiTheme="majorBidi" w:cstheme="majorBidi"/>
+          <w:sz w:val="24"/>
+          <w:szCs w:val="24"/>
+        </w:rPr>
+        <w:t xml:space="preserve">om razdoblja do 21 dana kako bi </w:t>
+      </w:r>
+      <w:r>
+        <w:rPr>
+          <w:rFonts w:asciiTheme="majorBidi" w:hAnsiTheme="majorBidi" w:cstheme="majorBidi"/>
+          <w:sz w:val="24"/>
+          <w:szCs w:val="24"/>
+        </w:rPr>
+        <w:t>sara</w:t>
+      </w:r>
+      <w:r>
+        <w:rPr>
+          <w:rFonts w:asciiTheme="majorBidi" w:hAnsiTheme="majorBidi" w:cstheme="majorBidi"/>
+          <w:sz w:val="24"/>
+          <w:szCs w:val="24"/>
+          <w:lang w:val="sr-Latn-RS"/>
+        </w:rPr>
+        <w:t>đivale</w:t>
+      </w:r>
+      <w:r>
+        <w:rPr>
+          <w:rFonts w:asciiTheme="majorBidi" w:hAnsiTheme="majorBidi" w:cstheme="majorBidi"/>
+          <w:sz w:val="24"/>
+          <w:szCs w:val="24"/>
+        </w:rPr>
+        <w:t xml:space="preserve"> u programu aktivnosti temeljenom na određenoj temi.</w:t>
+      </w:r>
+    </w:p>
+    <w:p>
+      <w:pPr>
+        <w:pStyle w:val="ListParagraph"/>
+        <w:numPr>
+          <w:ilvl w:val="0"/>
+          <w:numId w:val="6"/>
+        </w:numPr>
+        <w:jc w:val="both"/>
+        <w:rPr>
+          <w:rFonts w:asciiTheme="majorBidi" w:hAnsiTheme="majorBidi" w:cstheme="majorBidi"/>
+          <w:sz w:val="24"/>
+          <w:szCs w:val="24"/>
+        </w:rPr>
+      </w:pPr>
+      <w:r>
+        <w:rPr>
+          <w:rFonts w:asciiTheme="majorBidi" w:hAnsiTheme="majorBidi" w:cstheme="majorBidi"/>
+          <w:sz w:val="24"/>
+          <w:szCs w:val="24"/>
+        </w:rPr>
+        <w:t xml:space="preserve">Mobilnost </w:t>
+      </w:r>
+      <w:r>
+        <w:rPr>
+          <w:rFonts w:asciiTheme="majorBidi" w:hAnsiTheme="majorBidi" w:cstheme="majorBidi"/>
+          <w:sz w:val="24"/>
+          <w:szCs w:val="24"/>
+        </w:rPr>
+        <w:t>zaposlenih</w:t>
+      </w:r>
+      <w:r>
+        <w:rPr>
+          <w:rFonts w:asciiTheme="majorBidi" w:hAnsiTheme="majorBidi" w:cstheme="majorBidi"/>
+          <w:sz w:val="24"/>
+          <w:szCs w:val="24"/>
+        </w:rPr>
+        <w:t xml:space="preserve"> u području</w:t>
+      </w:r>
+      <w:r>
+        <w:rPr>
+          <w:rFonts w:asciiTheme="majorBidi" w:hAnsiTheme="majorBidi" w:cstheme="majorBidi"/>
+          <w:sz w:val="24"/>
+          <w:szCs w:val="24"/>
+        </w:rPr>
+        <w:t xml:space="preserve"> mladih: Uključuje pojedinačne zaposlene </w:t>
+      </w:r>
+      <w:r>
+        <w:rPr>
+          <w:rFonts w:asciiTheme="majorBidi" w:hAnsiTheme="majorBidi" w:cstheme="majorBidi"/>
+          <w:sz w:val="24"/>
+          <w:szCs w:val="24"/>
+        </w:rPr>
+        <w:t>u području mladih ili voditelje koji s</w:t>
+      </w:r>
+      <w:r>
+        <w:rPr>
+          <w:rFonts w:asciiTheme="majorBidi" w:hAnsiTheme="majorBidi" w:cstheme="majorBidi"/>
+          <w:sz w:val="24"/>
+          <w:szCs w:val="24"/>
+        </w:rPr>
+        <w:t>arađuju</w:t>
+      </w:r>
+      <w:r>
+        <w:rPr>
+          <w:rFonts w:asciiTheme="majorBidi" w:hAnsiTheme="majorBidi" w:cstheme="majorBidi"/>
+          <w:sz w:val="24"/>
+          <w:szCs w:val="24"/>
+        </w:rPr>
+        <w:t xml:space="preserve"> u obuci, posmatranju posla ili drugim aktivnostima profesionalnog razvoja u drugoj zemlji t</w:t>
+      </w:r>
+      <w:r>
+        <w:rPr>
+          <w:rFonts w:asciiTheme="majorBidi" w:hAnsiTheme="majorBidi" w:cstheme="majorBidi"/>
+          <w:sz w:val="24"/>
+          <w:szCs w:val="24"/>
+        </w:rPr>
+        <w:t>okom razdoblja do 2 m</w:t>
+      </w:r>
+      <w:r>
+        <w:rPr>
+          <w:rFonts w:asciiTheme="majorBidi" w:hAnsiTheme="majorBidi" w:cstheme="majorBidi"/>
+          <w:sz w:val="24"/>
+          <w:szCs w:val="24"/>
+        </w:rPr>
+        <w:t>eseca.</w:t>
+      </w:r>
+    </w:p>
+    <w:p>
+      <w:pPr>
+        <w:pStyle w:val="ListParagraph"/>
+        <w:numPr>
+          <w:ilvl w:val="0"/>
+          <w:numId w:val="6"/>
+        </w:numPr>
+        <w:jc w:val="both"/>
+        <w:rPr>
+          <w:rFonts w:asciiTheme="majorBidi" w:hAnsiTheme="majorBidi" w:cstheme="majorBidi"/>
+          <w:sz w:val="24"/>
+          <w:szCs w:val="24"/>
+        </w:rPr>
+      </w:pPr>
+      <w:r>
+        <w:rPr>
+          <w:rFonts w:asciiTheme="majorBidi" w:hAnsiTheme="majorBidi" w:cstheme="majorBidi"/>
+          <w:sz w:val="24"/>
+          <w:szCs w:val="24"/>
+        </w:rPr>
+        <w:t>Mobilnost mladih u svrhu učenja: Uključuje pojedinačne mlade ljude koji s</w:t>
+      </w:r>
+      <w:r>
+        <w:rPr>
+          <w:rFonts w:asciiTheme="majorBidi" w:hAnsiTheme="majorBidi" w:cstheme="majorBidi"/>
+          <w:sz w:val="24"/>
+          <w:szCs w:val="24"/>
+        </w:rPr>
+        <w:t>arađuj</w:t>
+      </w:r>
+      <w:r>
+        <w:rPr>
+          <w:rFonts w:asciiTheme="majorBidi" w:hAnsiTheme="majorBidi" w:cstheme="majorBidi"/>
+          <w:sz w:val="24"/>
+          <w:szCs w:val="24"/>
+        </w:rPr>
+        <w:t xml:space="preserve">u u aktivnosti učenja, poput </w:t>
+      </w:r>
+      <w:r>
+        <w:rPr>
+          <w:rFonts w:asciiTheme="majorBidi" w:hAnsiTheme="majorBidi" w:cstheme="majorBidi"/>
+          <w:sz w:val="24"/>
+          <w:szCs w:val="24"/>
+        </w:rPr>
+        <w:t>kursa obuke, studijske posete</w:t>
+      </w:r>
+      <w:r>
+        <w:rPr>
+          <w:rFonts w:asciiTheme="majorBidi" w:hAnsiTheme="majorBidi" w:cstheme="majorBidi"/>
+          <w:sz w:val="24"/>
+          <w:szCs w:val="24"/>
+        </w:rPr>
+        <w:t xml:space="preserve"> ili prakse u drugoj zemlji t</w:t>
+      </w:r>
+      <w:r>
+        <w:rPr>
+          <w:rFonts w:asciiTheme="majorBidi" w:hAnsiTheme="majorBidi" w:cstheme="majorBidi"/>
+          <w:sz w:val="24"/>
+          <w:szCs w:val="24"/>
+        </w:rPr>
+        <w:t>okom razdoblja do 12 m</w:t>
+      </w:r>
+      <w:r>
+        <w:rPr>
+          <w:rFonts w:asciiTheme="majorBidi" w:hAnsiTheme="majorBidi" w:cstheme="majorBidi"/>
+          <w:sz w:val="24"/>
+          <w:szCs w:val="24"/>
+        </w:rPr>
+        <w:t>eseci.</w:t>
+      </w:r>
+    </w:p>
+    <w:p>
+      <w:pPr>
+        <w:pStyle w:val="ListParagraph"/>
+        <w:numPr>
+          <w:ilvl w:val="0"/>
+          <w:numId w:val="6"/>
+        </w:numPr>
+        <w:jc w:val="both"/>
+        <w:rPr>
+          <w:rFonts w:asciiTheme="majorBidi" w:hAnsiTheme="majorBidi" w:cstheme="majorBidi"/>
+          <w:sz w:val="24"/>
+          <w:szCs w:val="24"/>
+        </w:rPr>
+      </w:pPr>
+      <w:r>
+        <w:rPr>
+          <w:rFonts w:asciiTheme="majorBidi" w:hAnsiTheme="majorBidi" w:cstheme="majorBidi"/>
+          <w:sz w:val="24"/>
+          <w:szCs w:val="24"/>
+        </w:rPr>
+        <w:t>Projekti velike vrednosti</w:t>
+      </w:r>
+      <w:r>
+        <w:rPr>
+          <w:rFonts w:asciiTheme="majorBidi" w:hAnsiTheme="majorBidi" w:cstheme="majorBidi"/>
+          <w:sz w:val="24"/>
+          <w:szCs w:val="24"/>
+        </w:rPr>
+        <w:t>: Uključuju grupe mladih koji obavljaju volonterske aktivnosti u drugoj z</w:t>
+      </w:r>
+      <w:r>
+        <w:rPr>
+          <w:rFonts w:asciiTheme="majorBidi" w:hAnsiTheme="majorBidi" w:cstheme="majorBidi"/>
+          <w:sz w:val="24"/>
+          <w:szCs w:val="24"/>
+        </w:rPr>
+        <w:t>emlji tokom razdoblja do 12 m</w:t>
+      </w:r>
+      <w:r>
+        <w:rPr>
+          <w:rFonts w:asciiTheme="majorBidi" w:hAnsiTheme="majorBidi" w:cstheme="majorBidi"/>
+          <w:sz w:val="24"/>
+          <w:szCs w:val="24"/>
+        </w:rPr>
+        <w:t>eseci.</w:t>
+      </w:r>
+    </w:p>
+    <w:p>
+      <w:pPr>
+        <w:jc w:val="both"/>
+        <w:rPr>
+          <w:rFonts w:asciiTheme="majorBidi" w:hAnsiTheme="majorBidi" w:cstheme="majorBidi"/>
+          <w:sz w:val="24"/>
+          <w:szCs w:val="24"/>
+        </w:rPr>
+      </w:pPr>
     </w:p>
     <w:p>
       <w:pPr>
@@ -676,8 +2324,234 @@
 </file>
 
 <file path=word/numbering.xml><?xml version="1.0" encoding="utf-8"?>
-<w:numbering xmlns:wpc="http://schemas.microsoft.com/office/word/2010/wordprocessingCanvas" xmlns:mc="http://schemas.openxmlformats.org/markup-compatibility/2006" xmlns:o="urn:schemas-microsoft-com:office:office" xmlns:r="http://schemas.openxmlformats.org/officeDocument/2006/relationships" xmlns:m="http://schemas.openxmlformats.org/officeDocument/2006/math" xmlns:v="urn:schemas-microsoft-com:vml" xmlns:wp14="http://schemas.microsoft.com/office/word/2010/wordprocessingDrawing" xmlns:wp="http://schemas.openxmlformats.org/drawingml/2006/wordprocessingDrawing" xmlns:w10="urn:schemas-microsoft-com:office:word" xmlns:w="http://schemas.openxmlformats.org/wordprocessingml/2006/main" xmlns:w14="http://schemas.microsoft.com/office/word/2010/wordml" xmlns:wpg="http://schemas.microsoft.com/office/word/2010/wordprocessingGroup" xmlns:wpi="http://schemas.microsoft.com/office/word/2010/wordprocessingInk" xmlns:wne="http://schemas.microsoft.com/office/word/2006/wordml" xmlns:wps="http://schemas.microsoft.com/office/word/2010/wordprocessingShape" mc:Ignorable="w14 wp14">
-  <w:abstractNum w:abstractNumId="0">
+<w:numbering xmlns:wpc="http://schemas.microsoft.com/office/word/2010/wordprocessingCanvas" xmlns:cx="http://schemas.microsoft.com/office/drawing/2014/chartex" xmlns:mc="http://schemas.openxmlformats.org/markup-compatibility/2006" xmlns:o="urn:schemas-microsoft-com:office:office" xmlns:r="http://schemas.openxmlformats.org/officeDocument/2006/relationships" xmlns:m="http://schemas.openxmlformats.org/officeDocument/2006/math" xmlns:v="urn:schemas-microsoft-com:vml" xmlns:wp14="http://schemas.microsoft.com/office/word/2010/wordprocessingDrawing" xmlns:wp="http://schemas.openxmlformats.org/drawingml/2006/wordprocessingDrawing" xmlns:w10="urn:schemas-microsoft-com:office:word" xmlns:w="http://schemas.openxmlformats.org/wordprocessingml/2006/main" xmlns:w14="http://schemas.microsoft.com/office/word/2010/wordml" xmlns:w15="http://schemas.microsoft.com/office/word/2012/wordml" xmlns:w16se="http://schemas.microsoft.com/office/word/2015/wordml/symex" xmlns:wpg="http://schemas.microsoft.com/office/word/2010/wordprocessingGroup" xmlns:wpi="http://schemas.microsoft.com/office/word/2010/wordprocessingInk" xmlns:wne="http://schemas.microsoft.com/office/word/2006/wordml" xmlns:wps="http://schemas.microsoft.com/office/word/2010/wordprocessingShape" mc:Ignorable="w14 w15 w16se wp14">
+  <w:abstractNum w:abstractNumId="0" w15:restartNumberingAfterBreak="0">
+    <w:nsid w:val="020101C7"/>
+    <w:multiLevelType w:val="hybridMultilevel"/>
+    <w:tmpl w:val="21B8E38C"/>
+    <w:lvl w:ilvl="0" w:tplc="04090001">
+      <w:start w:val="1"/>
+      <w:numFmt w:val="bullet"/>
+      <w:lvlText w:val=""/>
+      <w:lvlJc w:val="left"/>
+      <w:pPr>
+        <w:ind w:left="720" w:hanging="360"/>
+      </w:pPr>
+      <w:rPr>
+        <w:rFonts w:ascii="Symbol" w:hAnsi="Symbol" w:hint="default"/>
+      </w:rPr>
+    </w:lvl>
+    <w:lvl w:ilvl="1" w:tplc="04090003" w:tentative="1">
+      <w:start w:val="1"/>
+      <w:numFmt w:val="bullet"/>
+      <w:lvlText w:val="o"/>
+      <w:lvlJc w:val="left"/>
+      <w:pPr>
+        <w:ind w:left="1440" w:hanging="360"/>
+      </w:pPr>
+      <w:rPr>
+        <w:rFonts w:ascii="Courier New" w:hAnsi="Courier New" w:cs="Courier New" w:hint="default"/>
+      </w:rPr>
+    </w:lvl>
+    <w:lvl w:ilvl="2" w:tplc="04090005" w:tentative="1">
+      <w:start w:val="1"/>
+      <w:numFmt w:val="bullet"/>
+      <w:lvlText w:val=""/>
+      <w:lvlJc w:val="left"/>
+      <w:pPr>
+        <w:ind w:left="2160" w:hanging="360"/>
+      </w:pPr>
+      <w:rPr>
+        <w:rFonts w:ascii="Wingdings" w:hAnsi="Wingdings" w:hint="default"/>
+      </w:rPr>
+    </w:lvl>
+    <w:lvl w:ilvl="3" w:tplc="04090001" w:tentative="1">
+      <w:start w:val="1"/>
+      <w:numFmt w:val="bullet"/>
+      <w:lvlText w:val=""/>
+      <w:lvlJc w:val="left"/>
+      <w:pPr>
+        <w:ind w:left="2880" w:hanging="360"/>
+      </w:pPr>
+      <w:rPr>
+        <w:rFonts w:ascii="Symbol" w:hAnsi="Symbol" w:hint="default"/>
+      </w:rPr>
+    </w:lvl>
+    <w:lvl w:ilvl="4" w:tplc="04090003" w:tentative="1">
+      <w:start w:val="1"/>
+      <w:numFmt w:val="bullet"/>
+      <w:lvlText w:val="o"/>
+      <w:lvlJc w:val="left"/>
+      <w:pPr>
+        <w:ind w:left="3600" w:hanging="360"/>
+      </w:pPr>
+      <w:rPr>
+        <w:rFonts w:ascii="Courier New" w:hAnsi="Courier New" w:cs="Courier New" w:hint="default"/>
+      </w:rPr>
+    </w:lvl>
+    <w:lvl w:ilvl="5" w:tplc="04090005" w:tentative="1">
+      <w:start w:val="1"/>
+      <w:numFmt w:val="bullet"/>
+      <w:lvlText w:val=""/>
+      <w:lvlJc w:val="left"/>
+      <w:pPr>
+        <w:ind w:left="4320" w:hanging="360"/>
+      </w:pPr>
+      <w:rPr>
+        <w:rFonts w:ascii="Wingdings" w:hAnsi="Wingdings" w:hint="default"/>
+      </w:rPr>
+    </w:lvl>
+    <w:lvl w:ilvl="6" w:tplc="04090001" w:tentative="1">
+      <w:start w:val="1"/>
+      <w:numFmt w:val="bullet"/>
+      <w:lvlText w:val=""/>
+      <w:lvlJc w:val="left"/>
+      <w:pPr>
+        <w:ind w:left="5040" w:hanging="360"/>
+      </w:pPr>
+      <w:rPr>
+        <w:rFonts w:ascii="Symbol" w:hAnsi="Symbol" w:hint="default"/>
+      </w:rPr>
+    </w:lvl>
+    <w:lvl w:ilvl="7" w:tplc="04090003" w:tentative="1">
+      <w:start w:val="1"/>
+      <w:numFmt w:val="bullet"/>
+      <w:lvlText w:val="o"/>
+      <w:lvlJc w:val="left"/>
+      <w:pPr>
+        <w:ind w:left="5760" w:hanging="360"/>
+      </w:pPr>
+      <w:rPr>
+        <w:rFonts w:ascii="Courier New" w:hAnsi="Courier New" w:cs="Courier New" w:hint="default"/>
+      </w:rPr>
+    </w:lvl>
+    <w:lvl w:ilvl="8" w:tplc="04090005" w:tentative="1">
+      <w:start w:val="1"/>
+      <w:numFmt w:val="bullet"/>
+      <w:lvlText w:val=""/>
+      <w:lvlJc w:val="left"/>
+      <w:pPr>
+        <w:ind w:left="6480" w:hanging="360"/>
+      </w:pPr>
+      <w:rPr>
+        <w:rFonts w:ascii="Wingdings" w:hAnsi="Wingdings" w:hint="default"/>
+      </w:rPr>
+    </w:lvl>
+  </w:abstractNum>
+  <w:abstractNum w:abstractNumId="1" w15:restartNumberingAfterBreak="0">
+    <w:nsid w:val="16C4255F"/>
+    <w:multiLevelType w:val="hybridMultilevel"/>
+    <w:tmpl w:val="D7BA9E1E"/>
+    <w:lvl w:ilvl="0" w:tplc="04090001">
+      <w:start w:val="1"/>
+      <w:numFmt w:val="bullet"/>
+      <w:lvlText w:val=""/>
+      <w:lvlJc w:val="left"/>
+      <w:pPr>
+        <w:ind w:left="720" w:hanging="360"/>
+      </w:pPr>
+      <w:rPr>
+        <w:rFonts w:ascii="Symbol" w:hAnsi="Symbol" w:hint="default"/>
+      </w:rPr>
+    </w:lvl>
+    <w:lvl w:ilvl="1" w:tplc="04090003" w:tentative="1">
+      <w:start w:val="1"/>
+      <w:numFmt w:val="bullet"/>
+      <w:lvlText w:val="o"/>
+      <w:lvlJc w:val="left"/>
+      <w:pPr>
+        <w:ind w:left="1440" w:hanging="360"/>
+      </w:pPr>
+      <w:rPr>
+        <w:rFonts w:ascii="Courier New" w:hAnsi="Courier New" w:cs="Courier New" w:hint="default"/>
+      </w:rPr>
+    </w:lvl>
+    <w:lvl w:ilvl="2" w:tplc="04090005" w:tentative="1">
+      <w:start w:val="1"/>
+      <w:numFmt w:val="bullet"/>
+      <w:lvlText w:val=""/>
+      <w:lvlJc w:val="left"/>
+      <w:pPr>
+        <w:ind w:left="2160" w:hanging="360"/>
+      </w:pPr>
+      <w:rPr>
+        <w:rFonts w:ascii="Wingdings" w:hAnsi="Wingdings" w:hint="default"/>
+      </w:rPr>
+    </w:lvl>
+    <w:lvl w:ilvl="3" w:tplc="04090001" w:tentative="1">
+      <w:start w:val="1"/>
+      <w:numFmt w:val="bullet"/>
+      <w:lvlText w:val=""/>
+      <w:lvlJc w:val="left"/>
+      <w:pPr>
+        <w:ind w:left="2880" w:hanging="360"/>
+      </w:pPr>
+      <w:rPr>
+        <w:rFonts w:ascii="Symbol" w:hAnsi="Symbol" w:hint="default"/>
+      </w:rPr>
+    </w:lvl>
+    <w:lvl w:ilvl="4" w:tplc="04090003" w:tentative="1">
+      <w:start w:val="1"/>
+      <w:numFmt w:val="bullet"/>
+      <w:lvlText w:val="o"/>
+      <w:lvlJc w:val="left"/>
+      <w:pPr>
+        <w:ind w:left="3600" w:hanging="360"/>
+      </w:pPr>
+      <w:rPr>
+        <w:rFonts w:ascii="Courier New" w:hAnsi="Courier New" w:cs="Courier New" w:hint="default"/>
+      </w:rPr>
+    </w:lvl>
+    <w:lvl w:ilvl="5" w:tplc="04090005" w:tentative="1">
+      <w:start w:val="1"/>
+      <w:numFmt w:val="bullet"/>
+      <w:lvlText w:val=""/>
+      <w:lvlJc w:val="left"/>
+      <w:pPr>
+        <w:ind w:left="4320" w:hanging="360"/>
+      </w:pPr>
+      <w:rPr>
+        <w:rFonts w:ascii="Wingdings" w:hAnsi="Wingdings" w:hint="default"/>
+      </w:rPr>
+    </w:lvl>
+    <w:lvl w:ilvl="6" w:tplc="04090001" w:tentative="1">
+      <w:start w:val="1"/>
+      <w:numFmt w:val="bullet"/>
+      <w:lvlText w:val=""/>
+      <w:lvlJc w:val="left"/>
+      <w:pPr>
+        <w:ind w:left="5040" w:hanging="360"/>
+      </w:pPr>
+      <w:rPr>
+        <w:rFonts w:ascii="Symbol" w:hAnsi="Symbol" w:hint="default"/>
+      </w:rPr>
+    </w:lvl>
+    <w:lvl w:ilvl="7" w:tplc="04090003" w:tentative="1">
+      <w:start w:val="1"/>
+      <w:numFmt w:val="bullet"/>
+      <w:lvlText w:val="o"/>
+      <w:lvlJc w:val="left"/>
+      <w:pPr>
+        <w:ind w:left="5760" w:hanging="360"/>
+      </w:pPr>
+      <w:rPr>
+        <w:rFonts w:ascii="Courier New" w:hAnsi="Courier New" w:cs="Courier New" w:hint="default"/>
+      </w:rPr>
+    </w:lvl>
+    <w:lvl w:ilvl="8" w:tplc="04090005" w:tentative="1">
+      <w:start w:val="1"/>
+      <w:numFmt w:val="bullet"/>
+      <w:lvlText w:val=""/>
+      <w:lvlJc w:val="left"/>
+      <w:pPr>
+        <w:ind w:left="6480" w:hanging="360"/>
+      </w:pPr>
+      <w:rPr>
+        <w:rFonts w:ascii="Wingdings" w:hAnsi="Wingdings" w:hint="default"/>
+      </w:rPr>
+    </w:lvl>
+  </w:abstractNum>
+  <w:abstractNum w:abstractNumId="2" w15:restartNumberingAfterBreak="0">
     <w:nsid w:val="2249764E"/>
     <w:multiLevelType w:val="multilevel"/>
     <w:tmpl w:val="72DE3F48"/>
@@ -793,7 +2667,120 @@
       </w:pPr>
     </w:lvl>
   </w:abstractNum>
-  <w:abstractNum w:abstractNumId="1">
+  <w:abstractNum w:abstractNumId="3" w15:restartNumberingAfterBreak="0">
+    <w:nsid w:val="31622AD7"/>
+    <w:multiLevelType w:val="hybridMultilevel"/>
+    <w:tmpl w:val="8BC2F36E"/>
+    <w:lvl w:ilvl="0" w:tplc="04090001">
+      <w:start w:val="1"/>
+      <w:numFmt w:val="bullet"/>
+      <w:lvlText w:val=""/>
+      <w:lvlJc w:val="left"/>
+      <w:pPr>
+        <w:ind w:left="720" w:hanging="360"/>
+      </w:pPr>
+      <w:rPr>
+        <w:rFonts w:ascii="Symbol" w:hAnsi="Symbol" w:hint="default"/>
+      </w:rPr>
+    </w:lvl>
+    <w:lvl w:ilvl="1" w:tplc="04090003" w:tentative="1">
+      <w:start w:val="1"/>
+      <w:numFmt w:val="bullet"/>
+      <w:lvlText w:val="o"/>
+      <w:lvlJc w:val="left"/>
+      <w:pPr>
+        <w:ind w:left="1440" w:hanging="360"/>
+      </w:pPr>
+      <w:rPr>
+        <w:rFonts w:ascii="Courier New" w:hAnsi="Courier New" w:cs="Courier New" w:hint="default"/>
+      </w:rPr>
+    </w:lvl>
+    <w:lvl w:ilvl="2" w:tplc="04090005" w:tentative="1">
+      <w:start w:val="1"/>
+      <w:numFmt w:val="bullet"/>
+      <w:lvlText w:val=""/>
+      <w:lvlJc w:val="left"/>
+      <w:pPr>
+        <w:ind w:left="2160" w:hanging="360"/>
+      </w:pPr>
+      <w:rPr>
+        <w:rFonts w:ascii="Wingdings" w:hAnsi="Wingdings" w:hint="default"/>
+      </w:rPr>
+    </w:lvl>
+    <w:lvl w:ilvl="3" w:tplc="04090001" w:tentative="1">
+      <w:start w:val="1"/>
+      <w:numFmt w:val="bullet"/>
+      <w:lvlText w:val=""/>
+      <w:lvlJc w:val="left"/>
+      <w:pPr>
+        <w:ind w:left="2880" w:hanging="360"/>
+      </w:pPr>
+      <w:rPr>
+        <w:rFonts w:ascii="Symbol" w:hAnsi="Symbol" w:hint="default"/>
+      </w:rPr>
+    </w:lvl>
+    <w:lvl w:ilvl="4" w:tplc="04090003" w:tentative="1">
+      <w:start w:val="1"/>
+      <w:numFmt w:val="bullet"/>
+      <w:lvlText w:val="o"/>
+      <w:lvlJc w:val="left"/>
+      <w:pPr>
+        <w:ind w:left="3600" w:hanging="360"/>
+      </w:pPr>
+      <w:rPr>
+        <w:rFonts w:ascii="Courier New" w:hAnsi="Courier New" w:cs="Courier New" w:hint="default"/>
+      </w:rPr>
+    </w:lvl>
+    <w:lvl w:ilvl="5" w:tplc="04090005" w:tentative="1">
+      <w:start w:val="1"/>
+      <w:numFmt w:val="bullet"/>
+      <w:lvlText w:val=""/>
+      <w:lvlJc w:val="left"/>
+      <w:pPr>
+        <w:ind w:left="4320" w:hanging="360"/>
+      </w:pPr>
+      <w:rPr>
+        <w:rFonts w:ascii="Wingdings" w:hAnsi="Wingdings" w:hint="default"/>
+      </w:rPr>
+    </w:lvl>
+    <w:lvl w:ilvl="6" w:tplc="04090001" w:tentative="1">
+      <w:start w:val="1"/>
+      <w:numFmt w:val="bullet"/>
+      <w:lvlText w:val=""/>
+      <w:lvlJc w:val="left"/>
+      <w:pPr>
+        <w:ind w:left="5040" w:hanging="360"/>
+      </w:pPr>
+      <w:rPr>
+        <w:rFonts w:ascii="Symbol" w:hAnsi="Symbol" w:hint="default"/>
+      </w:rPr>
+    </w:lvl>
+    <w:lvl w:ilvl="7" w:tplc="04090003" w:tentative="1">
+      <w:start w:val="1"/>
+      <w:numFmt w:val="bullet"/>
+      <w:lvlText w:val="o"/>
+      <w:lvlJc w:val="left"/>
+      <w:pPr>
+        <w:ind w:left="5760" w:hanging="360"/>
+      </w:pPr>
+      <w:rPr>
+        <w:rFonts w:ascii="Courier New" w:hAnsi="Courier New" w:cs="Courier New" w:hint="default"/>
+      </w:rPr>
+    </w:lvl>
+    <w:lvl w:ilvl="8" w:tplc="04090005" w:tentative="1">
+      <w:start w:val="1"/>
+      <w:numFmt w:val="bullet"/>
+      <w:lvlText w:val=""/>
+      <w:lvlJc w:val="left"/>
+      <w:pPr>
+        <w:ind w:left="6480" w:hanging="360"/>
+      </w:pPr>
+      <w:rPr>
+        <w:rFonts w:ascii="Wingdings" w:hAnsi="Wingdings" w:hint="default"/>
+      </w:rPr>
+    </w:lvl>
+  </w:abstractNum>
+  <w:abstractNum w:abstractNumId="4" w15:restartNumberingAfterBreak="0">
     <w:nsid w:val="48A07657"/>
     <w:multiLevelType w:val="multilevel"/>
     <w:tmpl w:val="67720834"/>
@@ -942,7 +2929,7 @@
       </w:rPr>
     </w:lvl>
   </w:abstractNum>
-  <w:abstractNum w:abstractNumId="2">
+  <w:abstractNum w:abstractNumId="5" w15:restartNumberingAfterBreak="0">
     <w:nsid w:val="70E2680C"/>
     <w:multiLevelType w:val="multilevel"/>
     <w:tmpl w:val="72DE3F48"/>
@@ -1059,19 +3046,28 @@
     </w:lvl>
   </w:abstractNum>
   <w:num w:numId="1">
+    <w:abstractNumId w:val="4"/>
+  </w:num>
+  <w:num w:numId="2">
+    <w:abstractNumId w:val="5"/>
+  </w:num>
+  <w:num w:numId="3">
+    <w:abstractNumId w:val="2"/>
+  </w:num>
+  <w:num w:numId="4">
+    <w:abstractNumId w:val="0"/>
+  </w:num>
+  <w:num w:numId="5">
     <w:abstractNumId w:val="1"/>
   </w:num>
-  <w:num w:numId="2">
-    <w:abstractNumId w:val="2"/>
-  </w:num>
-  <w:num w:numId="3">
-    <w:abstractNumId w:val="0"/>
+  <w:num w:numId="6">
+    <w:abstractNumId w:val="3"/>
   </w:num>
 </w:numbering>
 </file>
 
 <file path=word/styles.xml><?xml version="1.0" encoding="utf-8"?>
-<w:styles xmlns:mc="http://schemas.openxmlformats.org/markup-compatibility/2006" xmlns:r="http://schemas.openxmlformats.org/officeDocument/2006/relationships" xmlns:w="http://schemas.openxmlformats.org/wordprocessingml/2006/main" xmlns:w14="http://schemas.microsoft.com/office/word/2010/wordml" mc:Ignorable="w14">
+<w:styles xmlns:mc="http://schemas.openxmlformats.org/markup-compatibility/2006" xmlns:r="http://schemas.openxmlformats.org/officeDocument/2006/relationships" xmlns:w="http://schemas.openxmlformats.org/wordprocessingml/2006/main" xmlns:w14="http://schemas.microsoft.com/office/word/2010/wordml" xmlns:w15="http://schemas.microsoft.com/office/word/2012/wordml" xmlns:w16se="http://schemas.microsoft.com/office/word/2015/wordml/symex" mc:Ignorable="w14 w15 w16se">
   <w:docDefaults>
     <w:rPrDefault>
       <w:rPr>
@@ -1087,144 +3083,378 @@
       </w:pPr>
     </w:pPrDefault>
   </w:docDefaults>
-  <w:latentStyles w:defLockedState="0" w:defUIPriority="99" w:defSemiHidden="1" w:defUnhideWhenUsed="1" w:defQFormat="0" w:count="267">
-    <w:lsdException w:name="Normal" w:semiHidden="0" w:uiPriority="0" w:unhideWhenUsed="0" w:qFormat="1"/>
-    <w:lsdException w:name="heading 1" w:semiHidden="0" w:uiPriority="9" w:unhideWhenUsed="0" w:qFormat="1"/>
-    <w:lsdException w:name="heading 2" w:uiPriority="9" w:qFormat="1"/>
-    <w:lsdException w:name="heading 3" w:uiPriority="9" w:qFormat="1"/>
-    <w:lsdException w:name="heading 4" w:uiPriority="9" w:qFormat="1"/>
-    <w:lsdException w:name="heading 5" w:uiPriority="9" w:qFormat="1"/>
-    <w:lsdException w:name="heading 6" w:uiPriority="9" w:qFormat="1"/>
-    <w:lsdException w:name="heading 7" w:uiPriority="9" w:qFormat="1"/>
-    <w:lsdException w:name="heading 8" w:uiPriority="9" w:qFormat="1"/>
-    <w:lsdException w:name="heading 9" w:uiPriority="9" w:qFormat="1"/>
-    <w:lsdException w:name="toc 1" w:uiPriority="39"/>
-    <w:lsdException w:name="toc 2" w:uiPriority="39"/>
-    <w:lsdException w:name="toc 3" w:uiPriority="39"/>
-    <w:lsdException w:name="toc 4" w:uiPriority="39"/>
-    <w:lsdException w:name="toc 5" w:uiPriority="39"/>
-    <w:lsdException w:name="toc 6" w:uiPriority="39"/>
-    <w:lsdException w:name="toc 7" w:uiPriority="39"/>
-    <w:lsdException w:name="toc 8" w:uiPriority="39"/>
-    <w:lsdException w:name="toc 9" w:uiPriority="39"/>
-    <w:lsdException w:name="caption" w:uiPriority="35" w:qFormat="1"/>
-    <w:lsdException w:name="Title" w:semiHidden="0" w:uiPriority="10" w:unhideWhenUsed="0" w:qFormat="1"/>
-    <w:lsdException w:name="Default Paragraph Font" w:uiPriority="1"/>
-    <w:lsdException w:name="Subtitle" w:semiHidden="0" w:uiPriority="11" w:unhideWhenUsed="0" w:qFormat="1"/>
-    <w:lsdException w:name="Strong" w:semiHidden="0" w:uiPriority="22" w:unhideWhenUsed="0" w:qFormat="1"/>
-    <w:lsdException w:name="Emphasis" w:semiHidden="0" w:uiPriority="20" w:unhideWhenUsed="0" w:qFormat="1"/>
-    <w:lsdException w:name="Table Grid" w:semiHidden="0" w:uiPriority="59" w:unhideWhenUsed="0"/>
-    <w:lsdException w:name="Placeholder Text" w:unhideWhenUsed="0"/>
-    <w:lsdException w:name="No Spacing" w:semiHidden="0" w:uiPriority="1" w:unhideWhenUsed="0" w:qFormat="1"/>
-    <w:lsdException w:name="Light Shading" w:semiHidden="0" w:uiPriority="60" w:unhideWhenUsed="0"/>
-    <w:lsdException w:name="Light List" w:semiHidden="0" w:uiPriority="61" w:unhideWhenUsed="0"/>
-    <w:lsdException w:name="Light Grid" w:semiHidden="0" w:uiPriority="62" w:unhideWhenUsed="0"/>
-    <w:lsdException w:name="Medium Shading 1" w:semiHidden="0" w:uiPriority="63" w:unhideWhenUsed="0"/>
-    <w:lsdException w:name="Medium Shading 2" w:semiHidden="0" w:uiPriority="64" w:unhideWhenUsed="0"/>
-    <w:lsdException w:name="Medium List 1" w:semiHidden="0" w:uiPriority="65" w:unhideWhenUsed="0"/>
-    <w:lsdException w:name="Medium List 2" w:semiHidden="0" w:uiPriority="66" w:unhideWhenUsed="0"/>
-    <w:lsdException w:name="Medium Grid 1" w:semiHidden="0" w:uiPriority="67" w:unhideWhenUsed="0"/>
-    <w:lsdException w:name="Medium Grid 2" w:semiHidden="0" w:uiPriority="68" w:unhideWhenUsed="0"/>
-    <w:lsdException w:name="Medium Grid 3" w:semiHidden="0" w:uiPriority="69" w:unhideWhenUsed="0"/>
-    <w:lsdException w:name="Dark List" w:semiHidden="0" w:uiPriority="70" w:unhideWhenUsed="0"/>
-    <w:lsdException w:name="Colorful Shading" w:semiHidden="0" w:uiPriority="71" w:unhideWhenUsed="0"/>
-    <w:lsdException w:name="Colorful List" w:semiHidden="0" w:uiPriority="72" w:unhideWhenUsed="0"/>
-    <w:lsdException w:name="Colorful Grid" w:semiHidden="0" w:uiPriority="73" w:unhideWhenUsed="0"/>
-    <w:lsdException w:name="Light Shading Accent 1" w:semiHidden="0" w:uiPriority="60" w:unhideWhenUsed="0"/>
-    <w:lsdException w:name="Light List Accent 1" w:semiHidden="0" w:uiPriority="61" w:unhideWhenUsed="0"/>
-    <w:lsdException w:name="Light Grid Accent 1" w:semiHidden="0" w:uiPriority="62" w:unhideWhenUsed="0"/>
-    <w:lsdException w:name="Medium Shading 1 Accent 1" w:semiHidden="0" w:uiPriority="63" w:unhideWhenUsed="0"/>
-    <w:lsdException w:name="Medium Shading 2 Accent 1" w:semiHidden="0" w:uiPriority="64" w:unhideWhenUsed="0"/>
-    <w:lsdException w:name="Medium List 1 Accent 1" w:semiHidden="0" w:uiPriority="65" w:unhideWhenUsed="0"/>
-    <w:lsdException w:name="Revision" w:unhideWhenUsed="0"/>
-    <w:lsdException w:name="List Paragraph" w:semiHidden="0" w:uiPriority="34" w:unhideWhenUsed="0" w:qFormat="1"/>
-    <w:lsdException w:name="Quote" w:semiHidden="0" w:uiPriority="29" w:unhideWhenUsed="0" w:qFormat="1"/>
-    <w:lsdException w:name="Intense Quote" w:semiHidden="0" w:uiPriority="30" w:unhideWhenUsed="0" w:qFormat="1"/>
-    <w:lsdException w:name="Medium List 2 Accent 1" w:semiHidden="0" w:uiPriority="66" w:unhideWhenUsed="0"/>
-    <w:lsdException w:name="Medium Grid 1 Accent 1" w:semiHidden="0" w:uiPriority="67" w:unhideWhenUsed="0"/>
-    <w:lsdException w:name="Medium Grid 2 Accent 1" w:semiHidden="0" w:uiPriority="68" w:unhideWhenUsed="0"/>
-    <w:lsdException w:name="Medium Grid 3 Accent 1" w:semiHidden="0" w:uiPriority="69" w:unhideWhenUsed="0"/>
-    <w:lsdException w:name="Dark List Accent 1" w:semiHidden="0" w:uiPriority="70" w:unhideWhenUsed="0"/>
-    <w:lsdException w:name="Colorful Shading Accent 1" w:semiHidden="0" w:uiPriority="71" w:unhideWhenUsed="0"/>
-    <w:lsdException w:name="Colorful List Accent 1" w:semiHidden="0" w:uiPriority="72" w:unhideWhenUsed="0"/>
-    <w:lsdException w:name="Colorful Grid Accent 1" w:semiHidden="0" w:uiPriority="73" w:unhideWhenUsed="0"/>
-    <w:lsdException w:name="Light Shading Accent 2" w:semiHidden="0" w:uiPriority="60" w:unhideWhenUsed="0"/>
-    <w:lsdException w:name="Light List Accent 2" w:semiHidden="0" w:uiPriority="61" w:unhideWhenUsed="0"/>
-    <w:lsdException w:name="Light Grid Accent 2" w:semiHidden="0" w:uiPriority="62" w:unhideWhenUsed="0"/>
-    <w:lsdException w:name="Medium Shading 1 Accent 2" w:semiHidden="0" w:uiPriority="63" w:unhideWhenUsed="0"/>
-    <w:lsdException w:name="Medium Shading 2 Accent 2" w:semiHidden="0" w:uiPriority="64" w:unhideWhenUsed="0"/>
-    <w:lsdException w:name="Medium List 1 Accent 2" w:semiHidden="0" w:uiPriority="65" w:unhideWhenUsed="0"/>
-    <w:lsdException w:name="Medium List 2 Accent 2" w:semiHidden="0" w:uiPriority="66" w:unhideWhenUsed="0"/>
-    <w:lsdException w:name="Medium Grid 1 Accent 2" w:semiHidden="0" w:uiPriority="67" w:unhideWhenUsed="0"/>
-    <w:lsdException w:name="Medium Grid 2 Accent 2" w:semiHidden="0" w:uiPriority="68" w:unhideWhenUsed="0"/>
-    <w:lsdException w:name="Medium Grid 3 Accent 2" w:semiHidden="0" w:uiPriority="69" w:unhideWhenUsed="0"/>
-    <w:lsdException w:name="Dark List Accent 2" w:semiHidden="0" w:uiPriority="70" w:unhideWhenUsed="0"/>
-    <w:lsdException w:name="Colorful Shading Accent 2" w:semiHidden="0" w:uiPriority="71" w:unhideWhenUsed="0"/>
-    <w:lsdException w:name="Colorful List Accent 2" w:semiHidden="0" w:uiPriority="72" w:unhideWhenUsed="0"/>
-    <w:lsdException w:name="Colorful Grid Accent 2" w:semiHidden="0" w:uiPriority="73" w:unhideWhenUsed="0"/>
-    <w:lsdException w:name="Light Shading Accent 3" w:semiHidden="0" w:uiPriority="60" w:unhideWhenUsed="0"/>
-    <w:lsdException w:name="Light List Accent 3" w:semiHidden="0" w:uiPriority="61" w:unhideWhenUsed="0"/>
-    <w:lsdException w:name="Light Grid Accent 3" w:semiHidden="0" w:uiPriority="62" w:unhideWhenUsed="0"/>
-    <w:lsdException w:name="Medium Shading 1 Accent 3" w:semiHidden="0" w:uiPriority="63" w:unhideWhenUsed="0"/>
-    <w:lsdException w:name="Medium Shading 2 Accent 3" w:semiHidden="0" w:uiPriority="64" w:unhideWhenUsed="0"/>
-    <w:lsdException w:name="Medium List 1 Accent 3" w:semiHidden="0" w:uiPriority="65" w:unhideWhenUsed="0"/>
-    <w:lsdException w:name="Medium List 2 Accent 3" w:semiHidden="0" w:uiPriority="66" w:unhideWhenUsed="0"/>
-    <w:lsdException w:name="Medium Grid 1 Accent 3" w:semiHidden="0" w:uiPriority="67" w:unhideWhenUsed="0"/>
-    <w:lsdException w:name="Medium Grid 2 Accent 3" w:semiHidden="0" w:uiPriority="68" w:unhideWhenUsed="0"/>
-    <w:lsdException w:name="Medium Grid 3 Accent 3" w:semiHidden="0" w:uiPriority="69" w:unhideWhenUsed="0"/>
-    <w:lsdException w:name="Dark List Accent 3" w:semiHidden="0" w:uiPriority="70" w:unhideWhenUsed="0"/>
-    <w:lsdException w:name="Colorful Shading Accent 3" w:semiHidden="0" w:uiPriority="71" w:unhideWhenUsed="0"/>
-    <w:lsdException w:name="Colorful List Accent 3" w:semiHidden="0" w:uiPriority="72" w:unhideWhenUsed="0"/>
-    <w:lsdException w:name="Colorful Grid Accent 3" w:semiHidden="0" w:uiPriority="73" w:unhideWhenUsed="0"/>
-    <w:lsdException w:name="Light Shading Accent 4" w:semiHidden="0" w:uiPriority="60" w:unhideWhenUsed="0"/>
-    <w:lsdException w:name="Light List Accent 4" w:semiHidden="0" w:uiPriority="61" w:unhideWhenUsed="0"/>
-    <w:lsdException w:name="Light Grid Accent 4" w:semiHidden="0" w:uiPriority="62" w:unhideWhenUsed="0"/>
-    <w:lsdException w:name="Medium Shading 1 Accent 4" w:semiHidden="0" w:uiPriority="63" w:unhideWhenUsed="0"/>
-    <w:lsdException w:name="Medium Shading 2 Accent 4" w:semiHidden="0" w:uiPriority="64" w:unhideWhenUsed="0"/>
-    <w:lsdException w:name="Medium List 1 Accent 4" w:semiHidden="0" w:uiPriority="65" w:unhideWhenUsed="0"/>
-    <w:lsdException w:name="Medium List 2 Accent 4" w:semiHidden="0" w:uiPriority="66" w:unhideWhenUsed="0"/>
-    <w:lsdException w:name="Medium Grid 1 Accent 4" w:semiHidden="0" w:uiPriority="67" w:unhideWhenUsed="0"/>
-    <w:lsdException w:name="Medium Grid 2 Accent 4" w:semiHidden="0" w:uiPriority="68" w:unhideWhenUsed="0"/>
-    <w:lsdException w:name="Medium Grid 3 Accent 4" w:semiHidden="0" w:uiPriority="69" w:unhideWhenUsed="0"/>
-    <w:lsdException w:name="Dark List Accent 4" w:semiHidden="0" w:uiPriority="70" w:unhideWhenUsed="0"/>
-    <w:lsdException w:name="Colorful Shading Accent 4" w:semiHidden="0" w:uiPriority="71" w:unhideWhenUsed="0"/>
-    <w:lsdException w:name="Colorful List Accent 4" w:semiHidden="0" w:uiPriority="72" w:unhideWhenUsed="0"/>
-    <w:lsdException w:name="Colorful Grid Accent 4" w:semiHidden="0" w:uiPriority="73" w:unhideWhenUsed="0"/>
-    <w:lsdException w:name="Light Shading Accent 5" w:semiHidden="0" w:uiPriority="60" w:unhideWhenUsed="0"/>
-    <w:lsdException w:name="Light List Accent 5" w:semiHidden="0" w:uiPriority="61" w:unhideWhenUsed="0"/>
-    <w:lsdException w:name="Light Grid Accent 5" w:semiHidden="0" w:uiPriority="62" w:unhideWhenUsed="0"/>
-    <w:lsdException w:name="Medium Shading 1 Accent 5" w:semiHidden="0" w:uiPriority="63" w:unhideWhenUsed="0"/>
-    <w:lsdException w:name="Medium Shading 2 Accent 5" w:semiHidden="0" w:uiPriority="64" w:unhideWhenUsed="0"/>
-    <w:lsdException w:name="Medium List 1 Accent 5" w:semiHidden="0" w:uiPriority="65" w:unhideWhenUsed="0"/>
-    <w:lsdException w:name="Medium List 2 Accent 5" w:semiHidden="0" w:uiPriority="66" w:unhideWhenUsed="0"/>
-    <w:lsdException w:name="Medium Grid 1 Accent 5" w:semiHidden="0" w:uiPriority="67" w:unhideWhenUsed="0"/>
-    <w:lsdException w:name="Medium Grid 2 Accent 5" w:semiHidden="0" w:uiPriority="68" w:unhideWhenUsed="0"/>
-    <w:lsdException w:name="Medium Grid 3 Accent 5" w:semiHidden="0" w:uiPriority="69" w:unhideWhenUsed="0"/>
-    <w:lsdException w:name="Dark List Accent 5" w:semiHidden="0" w:uiPriority="70" w:unhideWhenUsed="0"/>
-    <w:lsdException w:name="Colorful Shading Accent 5" w:semiHidden="0" w:uiPriority="71" w:unhideWhenUsed="0"/>
-    <w:lsdException w:name="Colorful List Accent 5" w:semiHidden="0" w:uiPriority="72" w:unhideWhenUsed="0"/>
-    <w:lsdException w:name="Colorful Grid Accent 5" w:semiHidden="0" w:uiPriority="73" w:unhideWhenUsed="0"/>
-    <w:lsdException w:name="Light Shading Accent 6" w:semiHidden="0" w:uiPriority="60" w:unhideWhenUsed="0"/>
-    <w:lsdException w:name="Light List Accent 6" w:semiHidden="0" w:uiPriority="61" w:unhideWhenUsed="0"/>
-    <w:lsdException w:name="Light Grid Accent 6" w:semiHidden="0" w:uiPriority="62" w:unhideWhenUsed="0"/>
-    <w:lsdException w:name="Medium Shading 1 Accent 6" w:semiHidden="0" w:uiPriority="63" w:unhideWhenUsed="0"/>
-    <w:lsdException w:name="Medium Shading 2 Accent 6" w:semiHidden="0" w:uiPriority="64" w:unhideWhenUsed="0"/>
-    <w:lsdException w:name="Medium List 1 Accent 6" w:semiHidden="0" w:uiPriority="65" w:unhideWhenUsed="0"/>
-    <w:lsdException w:name="Medium List 2 Accent 6" w:semiHidden="0" w:uiPriority="66" w:unhideWhenUsed="0"/>
-    <w:lsdException w:name="Medium Grid 1 Accent 6" w:semiHidden="0" w:uiPriority="67" w:unhideWhenUsed="0"/>
-    <w:lsdException w:name="Medium Grid 2 Accent 6" w:semiHidden="0" w:uiPriority="68" w:unhideWhenUsed="0"/>
-    <w:lsdException w:name="Medium Grid 3 Accent 6" w:semiHidden="0" w:uiPriority="69" w:unhideWhenUsed="0"/>
-    <w:lsdException w:name="Dark List Accent 6" w:semiHidden="0" w:uiPriority="70" w:unhideWhenUsed="0"/>
-    <w:lsdException w:name="Colorful Shading Accent 6" w:semiHidden="0" w:uiPriority="71" w:unhideWhenUsed="0"/>
-    <w:lsdException w:name="Colorful List Accent 6" w:semiHidden="0" w:uiPriority="72" w:unhideWhenUsed="0"/>
-    <w:lsdException w:name="Colorful Grid Accent 6" w:semiHidden="0" w:uiPriority="73" w:unhideWhenUsed="0"/>
-    <w:lsdException w:name="Subtle Emphasis" w:semiHidden="0" w:uiPriority="19" w:unhideWhenUsed="0" w:qFormat="1"/>
-    <w:lsdException w:name="Intense Emphasis" w:semiHidden="0" w:uiPriority="21" w:unhideWhenUsed="0" w:qFormat="1"/>
-    <w:lsdException w:name="Subtle Reference" w:semiHidden="0" w:uiPriority="31" w:unhideWhenUsed="0" w:qFormat="1"/>
-    <w:lsdException w:name="Intense Reference" w:semiHidden="0" w:uiPriority="32" w:unhideWhenUsed="0" w:qFormat="1"/>
-    <w:lsdException w:name="Book Title" w:semiHidden="0" w:uiPriority="33" w:unhideWhenUsed="0" w:qFormat="1"/>
-    <w:lsdException w:name="Bibliography" w:uiPriority="37"/>
-    <w:lsdException w:name="TOC Heading" w:uiPriority="39" w:qFormat="1"/>
+  <w:latentStyles w:defLockedState="0" w:defUIPriority="99" w:defSemiHidden="0" w:defUnhideWhenUsed="0" w:defQFormat="0" w:count="371">
+    <w:lsdException w:name="Normal" w:uiPriority="0" w:qFormat="1"/>
+    <w:lsdException w:name="heading 1" w:uiPriority="9" w:qFormat="1"/>
+    <w:lsdException w:name="heading 2" w:semiHidden="1" w:uiPriority="9" w:unhideWhenUsed="1" w:qFormat="1"/>
+    <w:lsdException w:name="heading 3" w:semiHidden="1" w:uiPriority="9" w:unhideWhenUsed="1" w:qFormat="1"/>
+    <w:lsdException w:name="heading 4" w:semiHidden="1" w:uiPriority="9" w:unhideWhenUsed="1" w:qFormat="1"/>
+    <w:lsdException w:name="heading 5" w:semiHidden="1" w:uiPriority="9" w:unhideWhenUsed="1" w:qFormat="1"/>
+    <w:lsdException w:name="heading 6" w:semiHidden="1" w:uiPriority="9" w:unhideWhenUsed="1" w:qFormat="1"/>
+    <w:lsdException w:name="heading 7" w:semiHidden="1" w:uiPriority="9" w:unhideWhenUsed="1" w:qFormat="1"/>
+    <w:lsdException w:name="heading 8" w:semiHidden="1" w:uiPriority="9" w:unhideWhenUsed="1" w:qFormat="1"/>
+    <w:lsdException w:name="heading 9" w:semiHidden="1" w:uiPriority="9" w:unhideWhenUsed="1" w:qFormat="1"/>
+    <w:lsdException w:name="index 1" w:semiHidden="1" w:unhideWhenUsed="1"/>
+    <w:lsdException w:name="index 2" w:semiHidden="1" w:unhideWhenUsed="1"/>
+    <w:lsdException w:name="index 3" w:semiHidden="1" w:unhideWhenUsed="1"/>
+    <w:lsdException w:name="index 4" w:semiHidden="1" w:unhideWhenUsed="1"/>
+    <w:lsdException w:name="index 5" w:semiHidden="1" w:unhideWhenUsed="1"/>
+    <w:lsdException w:name="index 6" w:semiHidden="1" w:unhideWhenUsed="1"/>
+    <w:lsdException w:name="index 7" w:semiHidden="1" w:unhideWhenUsed="1"/>
+    <w:lsdException w:name="index 8" w:semiHidden="1" w:unhideWhenUsed="1"/>
+    <w:lsdException w:name="index 9" w:semiHidden="1" w:unhideWhenUsed="1"/>
+    <w:lsdException w:name="toc 1" w:semiHidden="1" w:uiPriority="39" w:unhideWhenUsed="1"/>
+    <w:lsdException w:name="toc 2" w:semiHidden="1" w:uiPriority="39" w:unhideWhenUsed="1"/>
+    <w:lsdException w:name="toc 3" w:semiHidden="1" w:uiPriority="39" w:unhideWhenUsed="1"/>
+    <w:lsdException w:name="toc 4" w:semiHidden="1" w:uiPriority="39" w:unhideWhenUsed="1"/>
+    <w:lsdException w:name="toc 5" w:semiHidden="1" w:uiPriority="39" w:unhideWhenUsed="1"/>
+    <w:lsdException w:name="toc 6" w:semiHidden="1" w:uiPriority="39" w:unhideWhenUsed="1"/>
+    <w:lsdException w:name="toc 7" w:semiHidden="1" w:uiPriority="39" w:unhideWhenUsed="1"/>
+    <w:lsdException w:name="toc 8" w:semiHidden="1" w:uiPriority="39" w:unhideWhenUsed="1"/>
+    <w:lsdException w:name="toc 9" w:semiHidden="1" w:uiPriority="39" w:unhideWhenUsed="1"/>
+    <w:lsdException w:name="Normal Indent" w:semiHidden="1" w:unhideWhenUsed="1"/>
+    <w:lsdException w:name="footnote text" w:semiHidden="1" w:unhideWhenUsed="1"/>
+    <w:lsdException w:name="annotation text" w:semiHidden="1" w:unhideWhenUsed="1"/>
+    <w:lsdException w:name="header" w:semiHidden="1" w:unhideWhenUsed="1"/>
+    <w:lsdException w:name="footer" w:semiHidden="1" w:unhideWhenUsed="1"/>
+    <w:lsdException w:name="index heading" w:semiHidden="1" w:unhideWhenUsed="1"/>
+    <w:lsdException w:name="caption" w:semiHidden="1" w:uiPriority="35" w:unhideWhenUsed="1" w:qFormat="1"/>
+    <w:lsdException w:name="table of figures" w:semiHidden="1" w:unhideWhenUsed="1"/>
+    <w:lsdException w:name="envelope address" w:semiHidden="1" w:unhideWhenUsed="1"/>
+    <w:lsdException w:name="envelope return" w:semiHidden="1" w:unhideWhenUsed="1"/>
+    <w:lsdException w:name="footnote reference" w:semiHidden="1" w:unhideWhenUsed="1"/>
+    <w:lsdException w:name="annotation reference" w:semiHidden="1" w:unhideWhenUsed="1"/>
+    <w:lsdException w:name="line number" w:semiHidden="1" w:unhideWhenUsed="1"/>
+    <w:lsdException w:name="page number" w:semiHidden="1" w:unhideWhenUsed="1"/>
+    <w:lsdException w:name="endnote reference" w:semiHidden="1" w:unhideWhenUsed="1"/>
+    <w:lsdException w:name="endnote text" w:semiHidden="1" w:unhideWhenUsed="1"/>
+    <w:lsdException w:name="table of authorities" w:semiHidden="1" w:unhideWhenUsed="1"/>
+    <w:lsdException w:name="macro" w:semiHidden="1" w:unhideWhenUsed="1"/>
+    <w:lsdException w:name="toa heading" w:semiHidden="1" w:unhideWhenUsed="1"/>
+    <w:lsdException w:name="List" w:semiHidden="1" w:unhideWhenUsed="1"/>
+    <w:lsdException w:name="List Bullet" w:semiHidden="1" w:unhideWhenUsed="1"/>
+    <w:lsdException w:name="List Number" w:semiHidden="1" w:unhideWhenUsed="1"/>
+    <w:lsdException w:name="List 2" w:semiHidden="1" w:unhideWhenUsed="1"/>
+    <w:lsdException w:name="List 3" w:semiHidden="1" w:unhideWhenUsed="1"/>
+    <w:lsdException w:name="List 4" w:semiHidden="1" w:unhideWhenUsed="1"/>
+    <w:lsdException w:name="List 5" w:semiHidden="1" w:unhideWhenUsed="1"/>
+    <w:lsdException w:name="List Bullet 2" w:semiHidden="1" w:unhideWhenUsed="1"/>
+    <w:lsdException w:name="List Bullet 3" w:semiHidden="1" w:unhideWhenUsed="1"/>
+    <w:lsdException w:name="List Bullet 4" w:semiHidden="1" w:unhideWhenUsed="1"/>
+    <w:lsdException w:name="List Bullet 5" w:semiHidden="1" w:unhideWhenUsed="1"/>
+    <w:lsdException w:name="List Number 2" w:semiHidden="1" w:unhideWhenUsed="1"/>
+    <w:lsdException w:name="List Number 3" w:semiHidden="1" w:unhideWhenUsed="1"/>
+    <w:lsdException w:name="List Number 4" w:semiHidden="1" w:unhideWhenUsed="1"/>
+    <w:lsdException w:name="List Number 5" w:semiHidden="1" w:unhideWhenUsed="1"/>
+    <w:lsdException w:name="Title" w:uiPriority="10" w:qFormat="1"/>
+    <w:lsdException w:name="Closing" w:semiHidden="1" w:unhideWhenUsed="1"/>
+    <w:lsdException w:name="Signature" w:semiHidden="1" w:unhideWhenUsed="1"/>
+    <w:lsdException w:name="Default Paragraph Font" w:semiHidden="1" w:uiPriority="1" w:unhideWhenUsed="1"/>
+    <w:lsdException w:name="Body Text" w:semiHidden="1" w:unhideWhenUsed="1"/>
+    <w:lsdException w:name="Body Text Indent" w:semiHidden="1" w:unhideWhenUsed="1"/>
+    <w:lsdException w:name="List Continue" w:semiHidden="1" w:unhideWhenUsed="1"/>
+    <w:lsdException w:name="List Continue 2" w:semiHidden="1" w:unhideWhenUsed="1"/>
+    <w:lsdException w:name="List Continue 3" w:semiHidden="1" w:unhideWhenUsed="1"/>
+    <w:lsdException w:name="List Continue 4" w:semiHidden="1" w:unhideWhenUsed="1"/>
+    <w:lsdException w:name="List Continue 5" w:semiHidden="1" w:unhideWhenUsed="1"/>
+    <w:lsdException w:name="Message Header" w:semiHidden="1" w:unhideWhenUsed="1"/>
+    <w:lsdException w:name="Subtitle" w:uiPriority="11" w:qFormat="1"/>
+    <w:lsdException w:name="Salutation" w:semiHidden="1" w:unhideWhenUsed="1"/>
+    <w:lsdException w:name="Date" w:semiHidden="1" w:unhideWhenUsed="1"/>
+    <w:lsdException w:name="Body Text First Indent" w:semiHidden="1" w:unhideWhenUsed="1"/>
+    <w:lsdException w:name="Body Text First Indent 2" w:semiHidden="1" w:unhideWhenUsed="1"/>
+    <w:lsdException w:name="Note Heading" w:semiHidden="1" w:unhideWhenUsed="1"/>
+    <w:lsdException w:name="Body Text 2" w:semiHidden="1" w:unhideWhenUsed="1"/>
+    <w:lsdException w:name="Body Text 3" w:semiHidden="1" w:unhideWhenUsed="1"/>
+    <w:lsdException w:name="Body Text Indent 2" w:semiHidden="1" w:unhideWhenUsed="1"/>
+    <w:lsdException w:name="Body Text Indent 3" w:semiHidden="1" w:unhideWhenUsed="1"/>
+    <w:lsdException w:name="Block Text" w:semiHidden="1" w:unhideWhenUsed="1"/>
+    <w:lsdException w:name="Hyperlink" w:semiHidden="1" w:unhideWhenUsed="1"/>
+    <w:lsdException w:name="FollowedHyperlink" w:semiHidden="1" w:unhideWhenUsed="1"/>
+    <w:lsdException w:name="Strong" w:uiPriority="22" w:qFormat="1"/>
+    <w:lsdException w:name="Emphasis" w:uiPriority="20" w:qFormat="1"/>
+    <w:lsdException w:name="Document Map" w:semiHidden="1" w:unhideWhenUsed="1"/>
+    <w:lsdException w:name="Plain Text" w:semiHidden="1" w:unhideWhenUsed="1"/>
+    <w:lsdException w:name="E-mail Signature" w:semiHidden="1" w:unhideWhenUsed="1"/>
+    <w:lsdException w:name="HTML Top of Form" w:semiHidden="1" w:unhideWhenUsed="1"/>
+    <w:lsdException w:name="HTML Bottom of Form" w:semiHidden="1" w:unhideWhenUsed="1"/>
+    <w:lsdException w:name="Normal (Web)" w:semiHidden="1" w:unhideWhenUsed="1"/>
+    <w:lsdException w:name="HTML Acronym" w:semiHidden="1" w:unhideWhenUsed="1"/>
+    <w:lsdException w:name="HTML Address" w:semiHidden="1" w:unhideWhenUsed="1"/>
+    <w:lsdException w:name="HTML Cite" w:semiHidden="1" w:unhideWhenUsed="1"/>
+    <w:lsdException w:name="HTML Code" w:semiHidden="1" w:unhideWhenUsed="1"/>
+    <w:lsdException w:name="HTML Definition" w:semiHidden="1" w:unhideWhenUsed="1"/>
+    <w:lsdException w:name="HTML Keyboard" w:semiHidden="1" w:unhideWhenUsed="1"/>
+    <w:lsdException w:name="HTML Preformatted" w:semiHidden="1" w:unhideWhenUsed="1"/>
+    <w:lsdException w:name="HTML Sample" w:semiHidden="1" w:unhideWhenUsed="1"/>
+    <w:lsdException w:name="HTML Typewriter" w:semiHidden="1" w:unhideWhenUsed="1"/>
+    <w:lsdException w:name="HTML Variable" w:semiHidden="1" w:unhideWhenUsed="1"/>
+    <w:lsdException w:name="Normal Table" w:semiHidden="1" w:unhideWhenUsed="1"/>
+    <w:lsdException w:name="annotation subject" w:semiHidden="1" w:unhideWhenUsed="1"/>
+    <w:lsdException w:name="No List" w:semiHidden="1" w:unhideWhenUsed="1"/>
+    <w:lsdException w:name="Outline List 1" w:semiHidden="1" w:unhideWhenUsed="1"/>
+    <w:lsdException w:name="Outline List 2" w:semiHidden="1" w:unhideWhenUsed="1"/>
+    <w:lsdException w:name="Outline List 3" w:semiHidden="1" w:unhideWhenUsed="1"/>
+    <w:lsdException w:name="Table Simple 1" w:semiHidden="1" w:unhideWhenUsed="1"/>
+    <w:lsdException w:name="Table Simple 2" w:semiHidden="1" w:unhideWhenUsed="1"/>
+    <w:lsdException w:name="Table Simple 3" w:semiHidden="1" w:unhideWhenUsed="1"/>
+    <w:lsdException w:name="Table Classic 1" w:semiHidden="1" w:unhideWhenUsed="1"/>
+    <w:lsdException w:name="Table Classic 2" w:semiHidden="1" w:unhideWhenUsed="1"/>
+    <w:lsdException w:name="Table Classic 3" w:semiHidden="1" w:unhideWhenUsed="1"/>
+    <w:lsdException w:name="Table Classic 4" w:semiHidden="1" w:unhideWhenUsed="1"/>
+    <w:lsdException w:name="Table Colorful 1" w:semiHidden="1" w:unhideWhenUsed="1"/>
+    <w:lsdException w:name="Table Colorful 2" w:semiHidden="1" w:unhideWhenUsed="1"/>
+    <w:lsdException w:name="Table Colorful 3" w:semiHidden="1" w:unhideWhenUsed="1"/>
+    <w:lsdException w:name="Table Columns 1" w:semiHidden="1" w:unhideWhenUsed="1"/>
+    <w:lsdException w:name="Table Columns 2" w:semiHidden="1" w:unhideWhenUsed="1"/>
+    <w:lsdException w:name="Table Columns 3" w:semiHidden="1" w:unhideWhenUsed="1"/>
+    <w:lsdException w:name="Table Columns 4" w:semiHidden="1" w:unhideWhenUsed="1"/>
+    <w:lsdException w:name="Table Columns 5" w:semiHidden="1" w:unhideWhenUsed="1"/>
+    <w:lsdException w:name="Table Grid 1" w:semiHidden="1" w:unhideWhenUsed="1"/>
+    <w:lsdException w:name="Table Grid 2" w:semiHidden="1" w:unhideWhenUsed="1"/>
+    <w:lsdException w:name="Table Grid 3" w:semiHidden="1" w:unhideWhenUsed="1"/>
+    <w:lsdException w:name="Table Grid 4" w:semiHidden="1" w:unhideWhenUsed="1"/>
+    <w:lsdException w:name="Table Grid 5" w:semiHidden="1" w:unhideWhenUsed="1"/>
+    <w:lsdException w:name="Table Grid 6" w:semiHidden="1" w:unhideWhenUsed="1"/>
+    <w:lsdException w:name="Table Grid 7" w:semiHidden="1" w:unhideWhenUsed="1"/>
+    <w:lsdException w:name="Table Grid 8" w:semiHidden="1" w:unhideWhenUsed="1"/>
+    <w:lsdException w:name="Table List 1" w:semiHidden="1" w:unhideWhenUsed="1"/>
+    <w:lsdException w:name="Table List 2" w:semiHidden="1" w:unhideWhenUsed="1"/>
+    <w:lsdException w:name="Table List 3" w:semiHidden="1" w:unhideWhenUsed="1"/>
+    <w:lsdException w:name="Table List 4" w:semiHidden="1" w:unhideWhenUsed="1"/>
+    <w:lsdException w:name="Table List 5" w:semiHidden="1" w:unhideWhenUsed="1"/>
+    <w:lsdException w:name="Table List 6" w:semiHidden="1" w:unhideWhenUsed="1"/>
+    <w:lsdException w:name="Table List 7" w:semiHidden="1" w:unhideWhenUsed="1"/>
+    <w:lsdException w:name="Table List 8" w:semiHidden="1" w:unhideWhenUsed="1"/>
+    <w:lsdException w:name="Table 3D effects 1" w:semiHidden="1" w:unhideWhenUsed="1"/>
+    <w:lsdException w:name="Table 3D effects 2" w:semiHidden="1" w:unhideWhenUsed="1"/>
+    <w:lsdException w:name="Table 3D effects 3" w:semiHidden="1" w:unhideWhenUsed="1"/>
+    <w:lsdException w:name="Table Contemporary" w:semiHidden="1" w:unhideWhenUsed="1"/>
+    <w:lsdException w:name="Table Elegant" w:semiHidden="1" w:unhideWhenUsed="1"/>
+    <w:lsdException w:name="Table Professional" w:semiHidden="1" w:unhideWhenUsed="1"/>
+    <w:lsdException w:name="Table Subtle 1" w:semiHidden="1" w:unhideWhenUsed="1"/>
+    <w:lsdException w:name="Table Subtle 2" w:semiHidden="1" w:unhideWhenUsed="1"/>
+    <w:lsdException w:name="Table Web 1" w:semiHidden="1" w:unhideWhenUsed="1"/>
+    <w:lsdException w:name="Table Web 2" w:semiHidden="1" w:unhideWhenUsed="1"/>
+    <w:lsdException w:name="Table Web 3" w:semiHidden="1" w:unhideWhenUsed="1"/>
+    <w:lsdException w:name="Balloon Text" w:semiHidden="1" w:unhideWhenUsed="1"/>
+    <w:lsdException w:name="Table Grid" w:uiPriority="59"/>
+    <w:lsdException w:name="Table Theme" w:semiHidden="1" w:unhideWhenUsed="1"/>
+    <w:lsdException w:name="Placeholder Text" w:semiHidden="1"/>
+    <w:lsdException w:name="No Spacing" w:uiPriority="1" w:qFormat="1"/>
+    <w:lsdException w:name="Light Shading" w:uiPriority="60"/>
+    <w:lsdException w:name="Light List" w:uiPriority="61"/>
+    <w:lsdException w:name="Light Grid" w:uiPriority="62"/>
+    <w:lsdException w:name="Medium Shading 1" w:uiPriority="63"/>
+    <w:lsdException w:name="Medium Shading 2" w:uiPriority="64"/>
+    <w:lsdException w:name="Medium List 1" w:uiPriority="65"/>
+    <w:lsdException w:name="Medium List 2" w:uiPriority="66"/>
+    <w:lsdException w:name="Medium Grid 1" w:uiPriority="67"/>
+    <w:lsdException w:name="Medium Grid 2" w:uiPriority="68"/>
+    <w:lsdException w:name="Medium Grid 3" w:uiPriority="69"/>
+    <w:lsdException w:name="Dark List" w:uiPriority="70"/>
+    <w:lsdException w:name="Colorful Shading" w:uiPriority="71"/>
+    <w:lsdException w:name="Colorful List" w:uiPriority="72"/>
+    <w:lsdException w:name="Colorful Grid" w:uiPriority="73"/>
+    <w:lsdException w:name="Light Shading Accent 1" w:uiPriority="60"/>
+    <w:lsdException w:name="Light List Accent 1" w:uiPriority="61"/>
+    <w:lsdException w:name="Light Grid Accent 1" w:uiPriority="62"/>
+    <w:lsdException w:name="Medium Shading 1 Accent 1" w:uiPriority="63"/>
+    <w:lsdException w:name="Medium Shading 2 Accent 1" w:uiPriority="64"/>
+    <w:lsdException w:name="Medium List 1 Accent 1" w:uiPriority="65"/>
+    <w:lsdException w:name="Revision" w:semiHidden="1"/>
+    <w:lsdException w:name="List Paragraph" w:uiPriority="34" w:qFormat="1"/>
+    <w:lsdException w:name="Quote" w:uiPriority="29" w:qFormat="1"/>
+    <w:lsdException w:name="Intense Quote" w:uiPriority="30" w:qFormat="1"/>
+    <w:lsdException w:name="Medium List 2 Accent 1" w:uiPriority="66"/>
+    <w:lsdException w:name="Medium Grid 1 Accent 1" w:uiPriority="67"/>
+    <w:lsdException w:name="Medium Grid 2 Accent 1" w:uiPriority="68"/>
+    <w:lsdException w:name="Medium Grid 3 Accent 1" w:uiPriority="69"/>
+    <w:lsdException w:name="Dark List Accent 1" w:uiPriority="70"/>
+    <w:lsdException w:name="Colorful Shading Accent 1" w:uiPriority="71"/>
+    <w:lsdException w:name="Colorful List Accent 1" w:uiPriority="72"/>
+    <w:lsdException w:name="Colorful Grid Accent 1" w:uiPriority="73"/>
+    <w:lsdException w:name="Light Shading Accent 2" w:uiPriority="60"/>
+    <w:lsdException w:name="Light List Accent 2" w:uiPriority="61"/>
+    <w:lsdException w:name="Light Grid Accent 2" w:uiPriority="62"/>
+    <w:lsdException w:name="Medium Shading 1 Accent 2" w:uiPriority="63"/>
+    <w:lsdException w:name="Medium Shading 2 Accent 2" w:uiPriority="64"/>
+    <w:lsdException w:name="Medium List 1 Accent 2" w:uiPriority="65"/>
+    <w:lsdException w:name="Medium List 2 Accent 2" w:uiPriority="66"/>
+    <w:lsdException w:name="Medium Grid 1 Accent 2" w:uiPriority="67"/>
+    <w:lsdException w:name="Medium Grid 2 Accent 2" w:uiPriority="68"/>
+    <w:lsdException w:name="Medium Grid 3 Accent 2" w:uiPriority="69"/>
+    <w:lsdException w:name="Dark List Accent 2" w:uiPriority="70"/>
+    <w:lsdException w:name="Colorful Shading Accent 2" w:uiPriority="71"/>
+    <w:lsdException w:name="Colorful List Accent 2" w:uiPriority="72"/>
+    <w:lsdException w:name="Colorful Grid Accent 2" w:uiPriority="73"/>
+    <w:lsdException w:name="Light Shading Accent 3" w:uiPriority="60"/>
+    <w:lsdException w:name="Light List Accent 3" w:uiPriority="61"/>
+    <w:lsdException w:name="Light Grid Accent 3" w:uiPriority="62"/>
+    <w:lsdException w:name="Medium Shading 1 Accent 3" w:uiPriority="63"/>
+    <w:lsdException w:name="Medium Shading 2 Accent 3" w:uiPriority="64"/>
+    <w:lsdException w:name="Medium List 1 Accent 3" w:uiPriority="65"/>
+    <w:lsdException w:name="Medium List 2 Accent 3" w:uiPriority="66"/>
+    <w:lsdException w:name="Medium Grid 1 Accent 3" w:uiPriority="67"/>
+    <w:lsdException w:name="Medium Grid 2 Accent 3" w:uiPriority="68"/>
+    <w:lsdException w:name="Medium Grid 3 Accent 3" w:uiPriority="69"/>
+    <w:lsdException w:name="Dark List Accent 3" w:uiPriority="70"/>
+    <w:lsdException w:name="Colorful Shading Accent 3" w:uiPriority="71"/>
+    <w:lsdException w:name="Colorful List Accent 3" w:uiPriority="72"/>
+    <w:lsdException w:name="Colorful Grid Accent 3" w:uiPriority="73"/>
+    <w:lsdException w:name="Light Shading Accent 4" w:uiPriority="60"/>
+    <w:lsdException w:name="Light List Accent 4" w:uiPriority="61"/>
+    <w:lsdException w:name="Light Grid Accent 4" w:uiPriority="62"/>
+    <w:lsdException w:name="Medium Shading 1 Accent 4" w:uiPriority="63"/>
+    <w:lsdException w:name="Medium Shading 2 Accent 4" w:uiPriority="64"/>
+    <w:lsdException w:name="Medium List 1 Accent 4" w:uiPriority="65"/>
+    <w:lsdException w:name="Medium List 2 Accent 4" w:uiPriority="66"/>
+    <w:lsdException w:name="Medium Grid 1 Accent 4" w:uiPriority="67"/>
+    <w:lsdException w:name="Medium Grid 2 Accent 4" w:uiPriority="68"/>
+    <w:lsdException w:name="Medium Grid 3 Accent 4" w:uiPriority="69"/>
+    <w:lsdException w:name="Dark List Accent 4" w:uiPriority="70"/>
+    <w:lsdException w:name="Colorful Shading Accent 4" w:uiPriority="71"/>
+    <w:lsdException w:name="Colorful List Accent 4" w:uiPriority="72"/>
+    <w:lsdException w:name="Colorful Grid Accent 4" w:uiPriority="73"/>
+    <w:lsdException w:name="Light Shading Accent 5" w:uiPriority="60"/>
+    <w:lsdException w:name="Light List Accent 5" w:uiPriority="61"/>
+    <w:lsdException w:name="Light Grid Accent 5" w:uiPriority="62"/>
+    <w:lsdException w:name="Medium Shading 1 Accent 5" w:uiPriority="63"/>
+    <w:lsdException w:name="Medium Shading 2 Accent 5" w:uiPriority="64"/>
+    <w:lsdException w:name="Medium List 1 Accent 5" w:uiPriority="65"/>
+    <w:lsdException w:name="Medium List 2 Accent 5" w:uiPriority="66"/>
+    <w:lsdException w:name="Medium Grid 1 Accent 5" w:uiPriority="67"/>
+    <w:lsdException w:name="Medium Grid 2 Accent 5" w:uiPriority="68"/>
+    <w:lsdException w:name="Medium Grid 3 Accent 5" w:uiPriority="69"/>
+    <w:lsdException w:name="Dark List Accent 5" w:uiPriority="70"/>
+    <w:lsdException w:name="Colorful Shading Accent 5" w:uiPriority="71"/>
+    <w:lsdException w:name="Colorful List Accent 5" w:uiPriority="72"/>
+    <w:lsdException w:name="Colorful Grid Accent 5" w:uiPriority="73"/>
+    <w:lsdException w:name="Light Shading Accent 6" w:uiPriority="60"/>
+    <w:lsdException w:name="Light List Accent 6" w:uiPriority="61"/>
+    <w:lsdException w:name="Light Grid Accent 6" w:uiPriority="62"/>
+    <w:lsdException w:name="Medium Shading 1 Accent 6" w:uiPriority="63"/>
+    <w:lsdException w:name="Medium Shading 2 Accent 6" w:uiPriority="64"/>
+    <w:lsdException w:name="Medium List 1 Accent 6" w:uiPriority="65"/>
+    <w:lsdException w:name="Medium List 2 Accent 6" w:uiPriority="66"/>
+    <w:lsdException w:name="Medium Grid 1 Accent 6" w:uiPriority="67"/>
+    <w:lsdException w:name="Medium Grid 2 Accent 6" w:uiPriority="68"/>
+    <w:lsdException w:name="Medium Grid 3 Accent 6" w:uiPriority="69"/>
+    <w:lsdException w:name="Dark List Accent 6" w:uiPriority="70"/>
+    <w:lsdException w:name="Colorful Shading Accent 6" w:uiPriority="71"/>
+    <w:lsdException w:name="Colorful List Accent 6" w:uiPriority="72"/>
+    <w:lsdException w:name="Colorful Grid Accent 6" w:uiPriority="73"/>
+    <w:lsdException w:name="Subtle Emphasis" w:uiPriority="19" w:qFormat="1"/>
+    <w:lsdException w:name="Intense Emphasis" w:uiPriority="21" w:qFormat="1"/>
+    <w:lsdException w:name="Subtle Reference" w:uiPriority="31" w:qFormat="1"/>
+    <w:lsdException w:name="Intense Reference" w:uiPriority="32" w:qFormat="1"/>
+    <w:lsdException w:name="Book Title" w:uiPriority="33" w:qFormat="1"/>
+    <w:lsdException w:name="Bibliography" w:semiHidden="1" w:uiPriority="37" w:unhideWhenUsed="1"/>
+    <w:lsdException w:name="TOC Heading" w:semiHidden="1" w:uiPriority="39" w:unhideWhenUsed="1" w:qFormat="1"/>
+    <w:lsdException w:name="Plain Table 1" w:uiPriority="41"/>
+    <w:lsdException w:name="Plain Table 2" w:uiPriority="42"/>
+    <w:lsdException w:name="Plain Table 3" w:uiPriority="43"/>
+    <w:lsdException w:name="Plain Table 4" w:uiPriority="44"/>
+    <w:lsdException w:name="Plain Table 5" w:uiPriority="45"/>
+    <w:lsdException w:name="Grid Table Light" w:uiPriority="40"/>
+    <w:lsdException w:name="Grid Table 1 Light" w:uiPriority="46"/>
+    <w:lsdException w:name="Grid Table 2" w:uiPriority="47"/>
+    <w:lsdException w:name="Grid Table 3" w:uiPriority="48"/>
+    <w:lsdException w:name="Grid Table 4" w:uiPriority="49"/>
+    <w:lsdException w:name="Grid Table 5 Dark" w:uiPriority="50"/>
+    <w:lsdException w:name="Grid Table 6 Colorful" w:uiPriority="51"/>
+    <w:lsdException w:name="Grid Table 7 Colorful" w:uiPriority="52"/>
+    <w:lsdException w:name="Grid Table 1 Light Accent 1" w:uiPriority="46"/>
+    <w:lsdException w:name="Grid Table 2 Accent 1" w:uiPriority="47"/>
+    <w:lsdException w:name="Grid Table 3 Accent 1" w:uiPriority="48"/>
+    <w:lsdException w:name="Grid Table 4 Accent 1" w:uiPriority="49"/>
+    <w:lsdException w:name="Grid Table 5 Dark Accent 1" w:uiPriority="50"/>
+    <w:lsdException w:name="Grid Table 6 Colorful Accent 1" w:uiPriority="51"/>
+    <w:lsdException w:name="Grid Table 7 Colorful Accent 1" w:uiPriority="52"/>
+    <w:lsdException w:name="Grid Table 1 Light Accent 2" w:uiPriority="46"/>
+    <w:lsdException w:name="Grid Table 2 Accent 2" w:uiPriority="47"/>
+    <w:lsdException w:name="Grid Table 3 Accent 2" w:uiPriority="48"/>
+    <w:lsdException w:name="Grid Table 4 Accent 2" w:uiPriority="49"/>
+    <w:lsdException w:name="Grid Table 5 Dark Accent 2" w:uiPriority="50"/>
+    <w:lsdException w:name="Grid Table 6 Colorful Accent 2" w:uiPriority="51"/>
+    <w:lsdException w:name="Grid Table 7 Colorful Accent 2" w:uiPriority="52"/>
+    <w:lsdException w:name="Grid Table 1 Light Accent 3" w:uiPriority="46"/>
+    <w:lsdException w:name="Grid Table 2 Accent 3" w:uiPriority="47"/>
+    <w:lsdException w:name="Grid Table 3 Accent 3" w:uiPriority="48"/>
+    <w:lsdException w:name="Grid Table 4 Accent 3" w:uiPriority="49"/>
+    <w:lsdException w:name="Grid Table 5 Dark Accent 3" w:uiPriority="50"/>
+    <w:lsdException w:name="Grid Table 6 Colorful Accent 3" w:uiPriority="51"/>
+    <w:lsdException w:name="Grid Table 7 Colorful Accent 3" w:uiPriority="52"/>
+    <w:lsdException w:name="Grid Table 1 Light Accent 4" w:uiPriority="46"/>
+    <w:lsdException w:name="Grid Table 2 Accent 4" w:uiPriority="47"/>
+    <w:lsdException w:name="Grid Table 3 Accent 4" w:uiPriority="48"/>
+    <w:lsdException w:name="Grid Table 4 Accent 4" w:uiPriority="49"/>
+    <w:lsdException w:name="Grid Table 5 Dark Accent 4" w:uiPriority="50"/>
+    <w:lsdException w:name="Grid Table 6 Colorful Accent 4" w:uiPriority="51"/>
+    <w:lsdException w:name="Grid Table 7 Colorful Accent 4" w:uiPriority="52"/>
+    <w:lsdException w:name="Grid Table 1 Light Accent 5" w:uiPriority="46"/>
+    <w:lsdException w:name="Grid Table 2 Accent 5" w:uiPriority="47"/>
+    <w:lsdException w:name="Grid Table 3 Accent 5" w:uiPriority="48"/>
+    <w:lsdException w:name="Grid Table 4 Accent 5" w:uiPriority="49"/>
+    <w:lsdException w:name="Grid Table 5 Dark Accent 5" w:uiPriority="50"/>
+    <w:lsdException w:name="Grid Table 6 Colorful Accent 5" w:uiPriority="51"/>
+    <w:lsdException w:name="Grid Table 7 Colorful Accent 5" w:uiPriority="52"/>
+    <w:lsdException w:name="Grid Table 1 Light Accent 6" w:uiPriority="46"/>
+    <w:lsdException w:name="Grid Table 2 Accent 6" w:uiPriority="47"/>
+    <w:lsdException w:name="Grid Table 3 Accent 6" w:uiPriority="48"/>
+    <w:lsdException w:name="Grid Table 4 Accent 6" w:uiPriority="49"/>
+    <w:lsdException w:name="Grid Table 5 Dark Accent 6" w:uiPriority="50"/>
+    <w:lsdException w:name="Grid Table 6 Colorful Accent 6" w:uiPriority="51"/>
+    <w:lsdException w:name="Grid Table 7 Colorful Accent 6" w:uiPriority="52"/>
+    <w:lsdException w:name="List Table 1 Light" w:uiPriority="46"/>
+    <w:lsdException w:name="List Table 2" w:uiPriority="47"/>
+    <w:lsdException w:name="List Table 3" w:uiPriority="48"/>
+    <w:lsdException w:name="List Table 4" w:uiPriority="49"/>
+    <w:lsdException w:name="List Table 5 Dark" w:uiPriority="50"/>
+    <w:lsdException w:name="List Table 6 Colorful" w:uiPriority="51"/>
+    <w:lsdException w:name="List Table 7 Colorful" w:uiPriority="52"/>
+    <w:lsdException w:name="List Table 1 Light Accent 1" w:uiPriority="46"/>
+    <w:lsdException w:name="List Table 2 Accent 1" w:uiPriority="47"/>
+    <w:lsdException w:name="List Table 3 Accent 1" w:uiPriority="48"/>
+    <w:lsdException w:name="List Table 4 Accent 1" w:uiPriority="49"/>
+    <w:lsdException w:name="List Table 5 Dark Accent 1" w:uiPriority="50"/>
+    <w:lsdException w:name="List Table 6 Colorful Accent 1" w:uiPriority="51"/>
+    <w:lsdException w:name="List Table 7 Colorful Accent 1" w:uiPriority="52"/>
+    <w:lsdException w:name="List Table 1 Light Accent 2" w:uiPriority="46"/>
+    <w:lsdException w:name="List Table 2 Accent 2" w:uiPriority="47"/>
+    <w:lsdException w:name="List Table 3 Accent 2" w:uiPriority="48"/>
+    <w:lsdException w:name="List Table 4 Accent 2" w:uiPriority="49"/>
+    <w:lsdException w:name="List Table 5 Dark Accent 2" w:uiPriority="50"/>
+    <w:lsdException w:name="List Table 6 Colorful Accent 2" w:uiPriority="51"/>
+    <w:lsdException w:name="List Table 7 Colorful Accent 2" w:uiPriority="52"/>
+    <w:lsdException w:name="List Table 1 Light Accent 3" w:uiPriority="46"/>
+    <w:lsdException w:name="List Table 2 Accent 3" w:uiPriority="47"/>
+    <w:lsdException w:name="List Table 3 Accent 3" w:uiPriority="48"/>
+    <w:lsdException w:name="List Table 4 Accent 3" w:uiPriority="49"/>
+    <w:lsdException w:name="List Table 5 Dark Accent 3" w:uiPriority="50"/>
+    <w:lsdException w:name="List Table 6 Colorful Accent 3" w:uiPriority="51"/>
+    <w:lsdException w:name="List Table 7 Colorful Accent 3" w:uiPriority="52"/>
+    <w:lsdException w:name="List Table 1 Light Accent 4" w:uiPriority="46"/>
+    <w:lsdException w:name="List Table 2 Accent 4" w:uiPriority="47"/>
+    <w:lsdException w:name="List Table 3 Accent 4" w:uiPriority="48"/>
+    <w:lsdException w:name="List Table 4 Accent 4" w:uiPriority="49"/>
+    <w:lsdException w:name="List Table 5 Dark Accent 4" w:uiPriority="50"/>
+    <w:lsdException w:name="List Table 6 Colorful Accent 4" w:uiPriority="51"/>
+    <w:lsdException w:name="List Table 7 Colorful Accent 4" w:uiPriority="52"/>
+    <w:lsdException w:name="List Table 1 Light Accent 5" w:uiPriority="46"/>
+    <w:lsdException w:name="List Table 2 Accent 5" w:uiPriority="47"/>
+    <w:lsdException w:name="List Table 3 Accent 5" w:uiPriority="48"/>
+    <w:lsdException w:name="List Table 4 Accent 5" w:uiPriority="49"/>
+    <w:lsdException w:name="List Table 5 Dark Accent 5" w:uiPriority="50"/>
+    <w:lsdException w:name="List Table 6 Colorful Accent 5" w:uiPriority="51"/>
+    <w:lsdException w:name="List Table 7 Colorful Accent 5" w:uiPriority="52"/>
+    <w:lsdException w:name="List Table 1 Light Accent 6" w:uiPriority="46"/>
+    <w:lsdException w:name="List Table 2 Accent 6" w:uiPriority="47"/>
+    <w:lsdException w:name="List Table 3 Accent 6" w:uiPriority="48"/>
+    <w:lsdException w:name="List Table 4 Accent 6" w:uiPriority="49"/>
+    <w:lsdException w:name="List Table 5 Dark Accent 6" w:uiPriority="50"/>
+    <w:lsdException w:name="List Table 6 Colorful Accent 6" w:uiPriority="51"/>
+    <w:lsdException w:name="List Table 7 Colorful Accent 6" w:uiPriority="52"/>
   </w:latentStyles>
   <w:style w:type="paragraph" w:default="1" w:styleId="Normal">
     <w:name w:val="Normal"/>
@@ -1257,6 +3487,7 @@
   <w:style w:type="character" w:default="1" w:styleId="DefaultParagraphFont">
     <w:name w:val="Default Paragraph Font"/>
     <w:uiPriority w:val="1"/>
+    <w:semiHidden/>
     <w:unhideWhenUsed/>
   </w:style>
   <w:style w:type="table" w:default="1" w:styleId="TableNormal">
@@ -1295,233 +3526,16 @@
       <w:szCs w:val="28"/>
     </w:rPr>
   </w:style>
-</w:styles>
-</file>
-
-<file path=word/stylesWithEffects.xml><?xml version="1.0" encoding="utf-8"?>
-<w:styles xmlns:wpc="http://schemas.microsoft.com/office/word/2010/wordprocessingCanvas" xmlns:mc="http://schemas.openxmlformats.org/markup-compatibility/2006" xmlns:o="urn:schemas-microsoft-com:office:office" xmlns:r="http://schemas.openxmlformats.org/officeDocument/2006/relationships" xmlns:m="http://schemas.openxmlformats.org/officeDocument/2006/math" xmlns:v="urn:schemas-microsoft-com:vml" xmlns:wp14="http://schemas.microsoft.com/office/word/2010/wordprocessingDrawing" xmlns:wp="http://schemas.openxmlformats.org/drawingml/2006/wordprocessingDrawing" xmlns:w10="urn:schemas-microsoft-com:office:word" xmlns:w="http://schemas.openxmlformats.org/wordprocessingml/2006/main" xmlns:w14="http://schemas.microsoft.com/office/word/2010/wordml" xmlns:wpg="http://schemas.microsoft.com/office/word/2010/wordprocessingGroup" xmlns:wpi="http://schemas.microsoft.com/office/word/2010/wordprocessingInk" xmlns:wne="http://schemas.microsoft.com/office/word/2006/wordml" xmlns:wps="http://schemas.microsoft.com/office/word/2010/wordprocessingShape" mc:Ignorable="w14 wp14">
-  <w:docDefaults>
-    <w:rPrDefault>
-      <w:rPr>
-        <w:rFonts w:asciiTheme="minorHAnsi" w:eastAsiaTheme="minorHAnsi" w:hAnsiTheme="minorHAnsi" w:cstheme="minorBidi"/>
-        <w:sz w:val="22"/>
-        <w:szCs w:val="22"/>
-        <w:lang w:val="en-US" w:eastAsia="en-US" w:bidi="ar-SA"/>
-      </w:rPr>
-    </w:rPrDefault>
-    <w:pPrDefault>
-      <w:pPr>
-        <w:spacing w:after="200" w:line="276" w:lineRule="auto"/>
-      </w:pPr>
-    </w:pPrDefault>
-  </w:docDefaults>
-  <w:latentStyles w:defLockedState="0" w:defUIPriority="99" w:defSemiHidden="1" w:defUnhideWhenUsed="1" w:defQFormat="0" w:count="267">
-    <w:lsdException w:name="Normal" w:semiHidden="0" w:uiPriority="0" w:unhideWhenUsed="0" w:qFormat="1"/>
-    <w:lsdException w:name="heading 1" w:semiHidden="0" w:uiPriority="9" w:unhideWhenUsed="0" w:qFormat="1"/>
-    <w:lsdException w:name="heading 2" w:uiPriority="9" w:qFormat="1"/>
-    <w:lsdException w:name="heading 3" w:uiPriority="9" w:qFormat="1"/>
-    <w:lsdException w:name="heading 4" w:uiPriority="9" w:qFormat="1"/>
-    <w:lsdException w:name="heading 5" w:uiPriority="9" w:qFormat="1"/>
-    <w:lsdException w:name="heading 6" w:uiPriority="9" w:qFormat="1"/>
-    <w:lsdException w:name="heading 7" w:uiPriority="9" w:qFormat="1"/>
-    <w:lsdException w:name="heading 8" w:uiPriority="9" w:qFormat="1"/>
-    <w:lsdException w:name="heading 9" w:uiPriority="9" w:qFormat="1"/>
-    <w:lsdException w:name="toc 1" w:uiPriority="39"/>
-    <w:lsdException w:name="toc 2" w:uiPriority="39"/>
-    <w:lsdException w:name="toc 3" w:uiPriority="39"/>
-    <w:lsdException w:name="toc 4" w:uiPriority="39"/>
-    <w:lsdException w:name="toc 5" w:uiPriority="39"/>
-    <w:lsdException w:name="toc 6" w:uiPriority="39"/>
-    <w:lsdException w:name="toc 7" w:uiPriority="39"/>
-    <w:lsdException w:name="toc 8" w:uiPriority="39"/>
-    <w:lsdException w:name="toc 9" w:uiPriority="39"/>
-    <w:lsdException w:name="caption" w:uiPriority="35" w:qFormat="1"/>
-    <w:lsdException w:name="Title" w:semiHidden="0" w:uiPriority="10" w:unhideWhenUsed="0" w:qFormat="1"/>
-    <w:lsdException w:name="Default Paragraph Font" w:uiPriority="1"/>
-    <w:lsdException w:name="Subtitle" w:semiHidden="0" w:uiPriority="11" w:unhideWhenUsed="0" w:qFormat="1"/>
-    <w:lsdException w:name="Strong" w:semiHidden="0" w:uiPriority="22" w:unhideWhenUsed="0" w:qFormat="1"/>
-    <w:lsdException w:name="Emphasis" w:semiHidden="0" w:uiPriority="20" w:unhideWhenUsed="0" w:qFormat="1"/>
-    <w:lsdException w:name="Table Grid" w:semiHidden="0" w:uiPriority="59" w:unhideWhenUsed="0"/>
-    <w:lsdException w:name="Placeholder Text" w:unhideWhenUsed="0"/>
-    <w:lsdException w:name="No Spacing" w:semiHidden="0" w:uiPriority="1" w:unhideWhenUsed="0" w:qFormat="1"/>
-    <w:lsdException w:name="Light Shading" w:semiHidden="0" w:uiPriority="60" w:unhideWhenUsed="0"/>
-    <w:lsdException w:name="Light List" w:semiHidden="0" w:uiPriority="61" w:unhideWhenUsed="0"/>
-    <w:lsdException w:name="Light Grid" w:semiHidden="0" w:uiPriority="62" w:unhideWhenUsed="0"/>
-    <w:lsdException w:name="Medium Shading 1" w:semiHidden="0" w:uiPriority="63" w:unhideWhenUsed="0"/>
-    <w:lsdException w:name="Medium Shading 2" w:semiHidden="0" w:uiPriority="64" w:unhideWhenUsed="0"/>
-    <w:lsdException w:name="Medium List 1" w:semiHidden="0" w:uiPriority="65" w:unhideWhenUsed="0"/>
-    <w:lsdException w:name="Medium List 2" w:semiHidden="0" w:uiPriority="66" w:unhideWhenUsed="0"/>
-    <w:lsdException w:name="Medium Grid 1" w:semiHidden="0" w:uiPriority="67" w:unhideWhenUsed="0"/>
-    <w:lsdException w:name="Medium Grid 2" w:semiHidden="0" w:uiPriority="68" w:unhideWhenUsed="0"/>
-    <w:lsdException w:name="Medium Grid 3" w:semiHidden="0" w:uiPriority="69" w:unhideWhenUsed="0"/>
-    <w:lsdException w:name="Dark List" w:semiHidden="0" w:uiPriority="70" w:unhideWhenUsed="0"/>
-    <w:lsdException w:name="Colorful Shading" w:semiHidden="0" w:uiPriority="71" w:unhideWhenUsed="0"/>
-    <w:lsdException w:name="Colorful List" w:semiHidden="0" w:uiPriority="72" w:unhideWhenUsed="0"/>
-    <w:lsdException w:name="Colorful Grid" w:semiHidden="0" w:uiPriority="73" w:unhideWhenUsed="0"/>
-    <w:lsdException w:name="Light Shading Accent 1" w:semiHidden="0" w:uiPriority="60" w:unhideWhenUsed="0"/>
-    <w:lsdException w:name="Light List Accent 1" w:semiHidden="0" w:uiPriority="61" w:unhideWhenUsed="0"/>
-    <w:lsdException w:name="Light Grid Accent 1" w:semiHidden="0" w:uiPriority="62" w:unhideWhenUsed="0"/>
-    <w:lsdException w:name="Medium Shading 1 Accent 1" w:semiHidden="0" w:uiPriority="63" w:unhideWhenUsed="0"/>
-    <w:lsdException w:name="Medium Shading 2 Accent 1" w:semiHidden="0" w:uiPriority="64" w:unhideWhenUsed="0"/>
-    <w:lsdException w:name="Medium List 1 Accent 1" w:semiHidden="0" w:uiPriority="65" w:unhideWhenUsed="0"/>
-    <w:lsdException w:name="Revision" w:unhideWhenUsed="0"/>
-    <w:lsdException w:name="List Paragraph" w:semiHidden="0" w:uiPriority="34" w:unhideWhenUsed="0" w:qFormat="1"/>
-    <w:lsdException w:name="Quote" w:semiHidden="0" w:uiPriority="29" w:unhideWhenUsed="0" w:qFormat="1"/>
-    <w:lsdException w:name="Intense Quote" w:semiHidden="0" w:uiPriority="30" w:unhideWhenUsed="0" w:qFormat="1"/>
-    <w:lsdException w:name="Medium List 2 Accent 1" w:semiHidden="0" w:uiPriority="66" w:unhideWhenUsed="0"/>
-    <w:lsdException w:name="Medium Grid 1 Accent 1" w:semiHidden="0" w:uiPriority="67" w:unhideWhenUsed="0"/>
-    <w:lsdException w:name="Medium Grid 2 Accent 1" w:semiHidden="0" w:uiPriority="68" w:unhideWhenUsed="0"/>
-    <w:lsdException w:name="Medium Grid 3 Accent 1" w:semiHidden="0" w:uiPriority="69" w:unhideWhenUsed="0"/>
-    <w:lsdException w:name="Dark List Accent 1" w:semiHidden="0" w:uiPriority="70" w:unhideWhenUsed="0"/>
-    <w:lsdException w:name="Colorful Shading Accent 1" w:semiHidden="0" w:uiPriority="71" w:unhideWhenUsed="0"/>
-    <w:lsdException w:name="Colorful List Accent 1" w:semiHidden="0" w:uiPriority="72" w:unhideWhenUsed="0"/>
-    <w:lsdException w:name="Colorful Grid Accent 1" w:semiHidden="0" w:uiPriority="73" w:unhideWhenUsed="0"/>
-    <w:lsdException w:name="Light Shading Accent 2" w:semiHidden="0" w:uiPriority="60" w:unhideWhenUsed="0"/>
-    <w:lsdException w:name="Light List Accent 2" w:semiHidden="0" w:uiPriority="61" w:unhideWhenUsed="0"/>
-    <w:lsdException w:name="Light Grid Accent 2" w:semiHidden="0" w:uiPriority="62" w:unhideWhenUsed="0"/>
-    <w:lsdException w:name="Medium Shading 1 Accent 2" w:semiHidden="0" w:uiPriority="63" w:unhideWhenUsed="0"/>
-    <w:lsdException w:name="Medium Shading 2 Accent 2" w:semiHidden="0" w:uiPriority="64" w:unhideWhenUsed="0"/>
-    <w:lsdException w:name="Medium List 1 Accent 2" w:semiHidden="0" w:uiPriority="65" w:unhideWhenUsed="0"/>
-    <w:lsdException w:name="Medium List 2 Accent 2" w:semiHidden="0" w:uiPriority="66" w:unhideWhenUsed="0"/>
-    <w:lsdException w:name="Medium Grid 1 Accent 2" w:semiHidden="0" w:uiPriority="67" w:unhideWhenUsed="0"/>
-    <w:lsdException w:name="Medium Grid 2 Accent 2" w:semiHidden="0" w:uiPriority="68" w:unhideWhenUsed="0"/>
-    <w:lsdException w:name="Medium Grid 3 Accent 2" w:semiHidden="0" w:uiPriority="69" w:unhideWhenUsed="0"/>
-    <w:lsdException w:name="Dark List Accent 2" w:semiHidden="0" w:uiPriority="70" w:unhideWhenUsed="0"/>
-    <w:lsdException w:name="Colorful Shading Accent 2" w:semiHidden="0" w:uiPriority="71" w:unhideWhenUsed="0"/>
-    <w:lsdException w:name="Colorful List Accent 2" w:semiHidden="0" w:uiPriority="72" w:unhideWhenUsed="0"/>
-    <w:lsdException w:name="Colorful Grid Accent 2" w:semiHidden="0" w:uiPriority="73" w:unhideWhenUsed="0"/>
-    <w:lsdException w:name="Light Shading Accent 3" w:semiHidden="0" w:uiPriority="60" w:unhideWhenUsed="0"/>
-    <w:lsdException w:name="Light List Accent 3" w:semiHidden="0" w:uiPriority="61" w:unhideWhenUsed="0"/>
-    <w:lsdException w:name="Light Grid Accent 3" w:semiHidden="0" w:uiPriority="62" w:unhideWhenUsed="0"/>
-    <w:lsdException w:name="Medium Shading 1 Accent 3" w:semiHidden="0" w:uiPriority="63" w:unhideWhenUsed="0"/>
-    <w:lsdException w:name="Medium Shading 2 Accent 3" w:semiHidden="0" w:uiPriority="64" w:unhideWhenUsed="0"/>
-    <w:lsdException w:name="Medium List 1 Accent 3" w:semiHidden="0" w:uiPriority="65" w:unhideWhenUsed="0"/>
-    <w:lsdException w:name="Medium List 2 Accent 3" w:semiHidden="0" w:uiPriority="66" w:unhideWhenUsed="0"/>
-    <w:lsdException w:name="Medium Grid 1 Accent 3" w:semiHidden="0" w:uiPriority="67" w:unhideWhenUsed="0"/>
-    <w:lsdException w:name="Medium Grid 2 Accent 3" w:semiHidden="0" w:uiPriority="68" w:unhideWhenUsed="0"/>
-    <w:lsdException w:name="Medium Grid 3 Accent 3" w:semiHidden="0" w:uiPriority="69" w:unhideWhenUsed="0"/>
-    <w:lsdException w:name="Dark List Accent 3" w:semiHidden="0" w:uiPriority="70" w:unhideWhenUsed="0"/>
-    <w:lsdException w:name="Colorful Shading Accent 3" w:semiHidden="0" w:uiPriority="71" w:unhideWhenUsed="0"/>
-    <w:lsdException w:name="Colorful List Accent 3" w:semiHidden="0" w:uiPriority="72" w:unhideWhenUsed="0"/>
-    <w:lsdException w:name="Colorful Grid Accent 3" w:semiHidden="0" w:uiPriority="73" w:unhideWhenUsed="0"/>
-    <w:lsdException w:name="Light Shading Accent 4" w:semiHidden="0" w:uiPriority="60" w:unhideWhenUsed="0"/>
-    <w:lsdException w:name="Light List Accent 4" w:semiHidden="0" w:uiPriority="61" w:unhideWhenUsed="0"/>
-    <w:lsdException w:name="Light Grid Accent 4" w:semiHidden="0" w:uiPriority="62" w:unhideWhenUsed="0"/>
-    <w:lsdException w:name="Medium Shading 1 Accent 4" w:semiHidden="0" w:uiPriority="63" w:unhideWhenUsed="0"/>
-    <w:lsdException w:name="Medium Shading 2 Accent 4" w:semiHidden="0" w:uiPriority="64" w:unhideWhenUsed="0"/>
-    <w:lsdException w:name="Medium List 1 Accent 4" w:semiHidden="0" w:uiPriority="65" w:unhideWhenUsed="0"/>
-    <w:lsdException w:name="Medium List 2 Accent 4" w:semiHidden="0" w:uiPriority="66" w:unhideWhenUsed="0"/>
-    <w:lsdException w:name="Medium Grid 1 Accent 4" w:semiHidden="0" w:uiPriority="67" w:unhideWhenUsed="0"/>
-    <w:lsdException w:name="Medium Grid 2 Accent 4" w:semiHidden="0" w:uiPriority="68" w:unhideWhenUsed="0"/>
-    <w:lsdException w:name="Medium Grid 3 Accent 4" w:semiHidden="0" w:uiPriority="69" w:unhideWhenUsed="0"/>
-    <w:lsdException w:name="Dark List Accent 4" w:semiHidden="0" w:uiPriority="70" w:unhideWhenUsed="0"/>
-    <w:lsdException w:name="Colorful Shading Accent 4" w:semiHidden="0" w:uiPriority="71" w:unhideWhenUsed="0"/>
-    <w:lsdException w:name="Colorful List Accent 4" w:semiHidden="0" w:uiPriority="72" w:unhideWhenUsed="0"/>
-    <w:lsdException w:name="Colorful Grid Accent 4" w:semiHidden="0" w:uiPriority="73" w:unhideWhenUsed="0"/>
-    <w:lsdException w:name="Light Shading Accent 5" w:semiHidden="0" w:uiPriority="60" w:unhideWhenUsed="0"/>
-    <w:lsdException w:name="Light List Accent 5" w:semiHidden="0" w:uiPriority="61" w:unhideWhenUsed="0"/>
-    <w:lsdException w:name="Light Grid Accent 5" w:semiHidden="0" w:uiPriority="62" w:unhideWhenUsed="0"/>
-    <w:lsdException w:name="Medium Shading 1 Accent 5" w:semiHidden="0" w:uiPriority="63" w:unhideWhenUsed="0"/>
-    <w:lsdException w:name="Medium Shading 2 Accent 5" w:semiHidden="0" w:uiPriority="64" w:unhideWhenUsed="0"/>
-    <w:lsdException w:name="Medium List 1 Accent 5" w:semiHidden="0" w:uiPriority="65" w:unhideWhenUsed="0"/>
-    <w:lsdException w:name="Medium List 2 Accent 5" w:semiHidden="0" w:uiPriority="66" w:unhideWhenUsed="0"/>
-    <w:lsdException w:name="Medium Grid 1 Accent 5" w:semiHidden="0" w:uiPriority="67" w:unhideWhenUsed="0"/>
-    <w:lsdException w:name="Medium Grid 2 Accent 5" w:semiHidden="0" w:uiPriority="68" w:unhideWhenUsed="0"/>
-    <w:lsdException w:name="Medium Grid 3 Accent 5" w:semiHidden="0" w:uiPriority="69" w:unhideWhenUsed="0"/>
-    <w:lsdException w:name="Dark List Accent 5" w:semiHidden="0" w:uiPriority="70" w:unhideWhenUsed="0"/>
-    <w:lsdException w:name="Colorful Shading Accent 5" w:semiHidden="0" w:uiPriority="71" w:unhideWhenUsed="0"/>
-    <w:lsdException w:name="Colorful List Accent 5" w:semiHidden="0" w:uiPriority="72" w:unhideWhenUsed="0"/>
-    <w:lsdException w:name="Colorful Grid Accent 5" w:semiHidden="0" w:uiPriority="73" w:unhideWhenUsed="0"/>
-    <w:lsdException w:name="Light Shading Accent 6" w:semiHidden="0" w:uiPriority="60" w:unhideWhenUsed="0"/>
-    <w:lsdException w:name="Light List Accent 6" w:semiHidden="0" w:uiPriority="61" w:unhideWhenUsed="0"/>
-    <w:lsdException w:name="Light Grid Accent 6" w:semiHidden="0" w:uiPriority="62" w:unhideWhenUsed="0"/>
-    <w:lsdException w:name="Medium Shading 1 Accent 6" w:semiHidden="0" w:uiPriority="63" w:unhideWhenUsed="0"/>
-    <w:lsdException w:name="Medium Shading 2 Accent 6" w:semiHidden="0" w:uiPriority="64" w:unhideWhenUsed="0"/>
-    <w:lsdException w:name="Medium List 1 Accent 6" w:semiHidden="0" w:uiPriority="65" w:unhideWhenUsed="0"/>
-    <w:lsdException w:name="Medium List 2 Accent 6" w:semiHidden="0" w:uiPriority="66" w:unhideWhenUsed="0"/>
-    <w:lsdException w:name="Medium Grid 1 Accent 6" w:semiHidden="0" w:uiPriority="67" w:unhideWhenUsed="0"/>
-    <w:lsdException w:name="Medium Grid 2 Accent 6" w:semiHidden="0" w:uiPriority="68" w:unhideWhenUsed="0"/>
-    <w:lsdException w:name="Medium Grid 3 Accent 6" w:semiHidden="0" w:uiPriority="69" w:unhideWhenUsed="0"/>
-    <w:lsdException w:name="Dark List Accent 6" w:semiHidden="0" w:uiPriority="70" w:unhideWhenUsed="0"/>
-    <w:lsdException w:name="Colorful Shading Accent 6" w:semiHidden="0" w:uiPriority="71" w:unhideWhenUsed="0"/>
-    <w:lsdException w:name="Colorful List Accent 6" w:semiHidden="0" w:uiPriority="72" w:unhideWhenUsed="0"/>
-    <w:lsdException w:name="Colorful Grid Accent 6" w:semiHidden="0" w:uiPriority="73" w:unhideWhenUsed="0"/>
-    <w:lsdException w:name="Subtle Emphasis" w:semiHidden="0" w:uiPriority="19" w:unhideWhenUsed="0" w:qFormat="1"/>
-    <w:lsdException w:name="Intense Emphasis" w:semiHidden="0" w:uiPriority="21" w:unhideWhenUsed="0" w:qFormat="1"/>
-    <w:lsdException w:name="Subtle Reference" w:semiHidden="0" w:uiPriority="31" w:unhideWhenUsed="0" w:qFormat="1"/>
-    <w:lsdException w:name="Intense Reference" w:semiHidden="0" w:uiPriority="32" w:unhideWhenUsed="0" w:qFormat="1"/>
-    <w:lsdException w:name="Book Title" w:semiHidden="0" w:uiPriority="33" w:unhideWhenUsed="0" w:qFormat="1"/>
-    <w:lsdException w:name="Bibliography" w:uiPriority="37"/>
-    <w:lsdException w:name="TOC Heading" w:uiPriority="39" w:qFormat="1"/>
-  </w:latentStyles>
-  <w:style w:type="paragraph" w:default="1" w:styleId="Normal">
-    <w:name w:val="Normal"/>
+  <w:style w:type="paragraph" w:styleId="ListParagraph">
+    <w:name w:val="List Paragraph"/>
+    <w:basedOn w:val="Normal"/>
+    <w:uiPriority w:val="34"/>
     <w:qFormat/>
-  </w:style>
-  <w:style w:type="paragraph" w:styleId="Heading1">
-    <w:name w:val="heading 1"/>
-    <w:basedOn w:val="Normal"/>
-    <w:next w:val="Normal"/>
-    <w:link w:val="Heading1Char"/>
-    <w:uiPriority w:val="9"/>
-    <w:qFormat/>
-    <w:rsid w:val="00225479"/>
+    <w:rsid w:val="009E7867"/>
     <w:pPr>
-      <w:keepNext/>
-      <w:keepLines/>
-      <w:spacing w:before="480" w:after="0" w:line="480" w:lineRule="auto"/>
-      <w:jc w:val="center"/>
-      <w:outlineLvl w:val="0"/>
+      <w:ind w:left="720"/>
+      <w:contextualSpacing/>
     </w:pPr>
-    <w:rPr>
-      <w:rFonts w:asciiTheme="majorBidi" w:eastAsiaTheme="majorEastAsia" w:hAnsiTheme="majorBidi" w:cstheme="majorBidi"/>
-      <w:b/>
-      <w:bCs/>
-      <w:color w:val="000000" w:themeColor="text1"/>
-      <w:sz w:val="32"/>
-      <w:szCs w:val="28"/>
-    </w:rPr>
-  </w:style>
-  <w:style w:type="character" w:default="1" w:styleId="DefaultParagraphFont">
-    <w:name w:val="Default Paragraph Font"/>
-    <w:uiPriority w:val="1"/>
-    <w:unhideWhenUsed/>
-  </w:style>
-  <w:style w:type="table" w:default="1" w:styleId="TableNormal">
-    <w:name w:val="Normal Table"/>
-    <w:uiPriority w:val="99"/>
-    <w:semiHidden/>
-    <w:unhideWhenUsed/>
-    <w:tblPr>
-      <w:tblInd w:w="0" w:type="dxa"/>
-      <w:tblCellMar>
-        <w:top w:w="0" w:type="dxa"/>
-        <w:left w:w="108" w:type="dxa"/>
-        <w:bottom w:w="0" w:type="dxa"/>
-        <w:right w:w="108" w:type="dxa"/>
-      </w:tblCellMar>
-    </w:tblPr>
-  </w:style>
-  <w:style w:type="numbering" w:default="1" w:styleId="NoList">
-    <w:name w:val="No List"/>
-    <w:uiPriority w:val="99"/>
-    <w:semiHidden/>
-    <w:unhideWhenUsed/>
-  </w:style>
-  <w:style w:type="character" w:customStyle="1" w:styleId="Heading1Char">
-    <w:name w:val="Heading 1 Char"/>
-    <w:basedOn w:val="DefaultParagraphFont"/>
-    <w:link w:val="Heading1"/>
-    <w:uiPriority w:val="9"/>
-    <w:rsid w:val="00225479"/>
-    <w:rPr>
-      <w:rFonts w:asciiTheme="majorBidi" w:eastAsiaTheme="majorEastAsia" w:hAnsiTheme="majorBidi" w:cstheme="majorBidi"/>
-      <w:b/>
-      <w:bCs/>
-      <w:color w:val="000000" w:themeColor="text1"/>
-      <w:sz w:val="32"/>
-      <w:szCs w:val="28"/>
-    </w:rPr>
   </w:style>
 </w:styles>
 </file>

</xml_diff>